<commit_message>
- Actualizado el Plan de Negocio
</commit_message>
<xml_diff>
--- a/Documentacion/Planificación/Planes/Plan de Negocios/Flujo de Fondos.docx
+++ b/Documentacion/Planificación/Planes/Plan de Negocios/Flujo de Fondos.docx
@@ -802,18 +802,7 @@
                                       <w:szCs w:val="108"/>
                                       <w:lang w:val="es-AR"/>
                                     </w:rPr>
-                                    <w:t xml:space="preserve"> </w:t>
-                                  </w:r>
-                                  <w:r>
-                                    <w:rPr>
-                                      <w:rFonts w:asciiTheme="majorHAnsi" w:hAnsiTheme="majorHAnsi"/>
-                                      <w:b/>
-                                      <w:color w:val="595959" w:themeColor="text1" w:themeTint="A6"/>
-                                      <w:sz w:val="108"/>
-                                      <w:szCs w:val="108"/>
-                                      <w:lang w:val="es-AR"/>
-                                    </w:rPr>
-                                    <w:t>F</w:t>
+                                    <w:t xml:space="preserve"> F</w:t>
                                   </w:r>
                                   <w:r>
                                     <w:rPr>
@@ -826,8 +815,6 @@
                                     </w:rPr>
                                     <w:t>ondos</w:t>
                                   </w:r>
-                                  <w:bookmarkStart w:id="0" w:name="_GoBack"/>
-                                  <w:bookmarkEnd w:id="0"/>
                                 </w:p>
                                 <w:p>
                                   <w:pPr>
@@ -3105,14 +3092,132 @@
           <w:r>
             <w:fldChar w:fldCharType="separate"/>
           </w:r>
-          <w:hyperlink w:anchor="_Toc400485972" w:history="1">
+          <w:bookmarkStart w:id="0" w:name="_GoBack"/>
+          <w:bookmarkEnd w:id="0"/>
+          <w:r>
+            <w:rPr>
+              <w:rStyle w:val="Hipervnculo"/>
+              <w:noProof/>
+            </w:rPr>
+            <w:fldChar w:fldCharType="begin"/>
+          </w:r>
+          <w:r>
+            <w:rPr>
+              <w:rStyle w:val="Hipervnculo"/>
+              <w:noProof/>
+            </w:rPr>
+            <w:instrText xml:space="preserve"> </w:instrText>
+          </w:r>
+          <w:r>
+            <w:rPr>
+              <w:noProof/>
+            </w:rPr>
+            <w:instrText>HYPERLINK \l "_Toc401999475"</w:instrText>
+          </w:r>
+          <w:r>
+            <w:rPr>
+              <w:rStyle w:val="Hipervnculo"/>
+              <w:noProof/>
+            </w:rPr>
+            <w:instrText xml:space="preserve"> </w:instrText>
+          </w:r>
+          <w:r>
+            <w:rPr>
+              <w:rStyle w:val="Hipervnculo"/>
+              <w:noProof/>
+            </w:rPr>
+          </w:r>
+          <w:r>
+            <w:rPr>
+              <w:rStyle w:val="Hipervnculo"/>
+              <w:noProof/>
+            </w:rPr>
+            <w:fldChar w:fldCharType="separate"/>
+          </w:r>
+          <w:r>
+            <w:rPr>
+              <w:rStyle w:val="Hipervnculo"/>
+              <w:noProof/>
+              <w:lang w:val="es-ES"/>
+            </w:rPr>
+            <w:t>Costos</w:t>
+          </w:r>
+          <w:r>
+            <w:rPr>
+              <w:noProof/>
+              <w:webHidden/>
+            </w:rPr>
+            <w:tab/>
+          </w:r>
+          <w:r>
+            <w:rPr>
+              <w:noProof/>
+              <w:webHidden/>
+            </w:rPr>
+            <w:fldChar w:fldCharType="begin"/>
+          </w:r>
+          <w:r>
+            <w:rPr>
+              <w:noProof/>
+              <w:webHidden/>
+            </w:rPr>
+            <w:instrText xml:space="preserve"> PAGEREF _Toc401999475 \h </w:instrText>
+          </w:r>
+          <w:r>
+            <w:rPr>
+              <w:noProof/>
+              <w:webHidden/>
+            </w:rPr>
+          </w:r>
+          <w:r>
+            <w:rPr>
+              <w:noProof/>
+              <w:webHidden/>
+            </w:rPr>
+            <w:fldChar w:fldCharType="separate"/>
+          </w:r>
+          <w:r>
+            <w:rPr>
+              <w:noProof/>
+              <w:webHidden/>
+            </w:rPr>
+            <w:t>2</w:t>
+          </w:r>
+          <w:r>
+            <w:rPr>
+              <w:noProof/>
+              <w:webHidden/>
+            </w:rPr>
+            <w:fldChar w:fldCharType="end"/>
+          </w:r>
+          <w:r>
+            <w:rPr>
+              <w:rStyle w:val="Hipervnculo"/>
+              <w:noProof/>
+            </w:rPr>
+            <w:fldChar w:fldCharType="end"/>
+          </w:r>
+        </w:p>
+        <w:p>
+          <w:pPr>
+            <w:pStyle w:val="TDC2"/>
+            <w:tabs>
+              <w:tab w:val="right" w:leader="dot" w:pos="9350"/>
+            </w:tabs>
+            <w:rPr>
+              <w:rFonts w:asciiTheme="minorHAnsi" w:hAnsiTheme="minorHAnsi"/>
+              <w:noProof/>
+              <w:lang w:val="es-ES" w:eastAsia="es-ES"/>
+            </w:rPr>
+          </w:pPr>
+          <w:hyperlink w:anchor="_Toc401999476" w:history="1">
             <w:r>
               <w:rPr>
                 <w:rStyle w:val="Hipervnculo"/>
                 <w:noProof/>
                 <w:lang w:val="es-ES"/>
               </w:rPr>
-              <w:t>Costos</w:t>
+              <w:t>Costos de Desarrollo</w:t>
             </w:r>
             <w:r>
               <w:rPr>
@@ -3133,7 +3238,7 @@
                 <w:noProof/>
                 <w:webHidden/>
               </w:rPr>
-              <w:instrText xml:space="preserve"> PAGEREF _Toc400485972 \h </w:instrText>
+              <w:instrText xml:space="preserve"> PAGEREF _Toc401999476 \h </w:instrText>
             </w:r>
             <w:r>
               <w:rPr>
@@ -3176,14 +3281,14 @@
               <w:lang w:val="es-ES" w:eastAsia="es-ES"/>
             </w:rPr>
           </w:pPr>
-          <w:hyperlink w:anchor="_Toc400485973" w:history="1">
+          <w:hyperlink w:anchor="_Toc401999477" w:history="1">
             <w:r>
               <w:rPr>
                 <w:rStyle w:val="Hipervnculo"/>
                 <w:noProof/>
                 <w:lang w:val="es-ES"/>
               </w:rPr>
-              <w:t>Costos de Desarrollo</w:t>
+              <w:t>Costos de Implementación</w:t>
             </w:r>
             <w:r>
               <w:rPr>
@@ -3204,7 +3309,7 @@
                 <w:noProof/>
                 <w:webHidden/>
               </w:rPr>
-              <w:instrText xml:space="preserve"> PAGEREF _Toc400485973 \h </w:instrText>
+              <w:instrText xml:space="preserve"> PAGEREF _Toc401999477 \h </w:instrText>
             </w:r>
             <w:r>
               <w:rPr>
@@ -3247,14 +3352,14 @@
               <w:lang w:val="es-ES" w:eastAsia="es-ES"/>
             </w:rPr>
           </w:pPr>
-          <w:hyperlink w:anchor="_Toc400485974" w:history="1">
+          <w:hyperlink w:anchor="_Toc401999478" w:history="1">
             <w:r>
               <w:rPr>
                 <w:rStyle w:val="Hipervnculo"/>
                 <w:noProof/>
                 <w:lang w:val="es-ES"/>
               </w:rPr>
-              <w:t>Costos de Implementación</w:t>
+              <w:t>Costos de Marketing</w:t>
             </w:r>
             <w:r>
               <w:rPr>
@@ -3275,7 +3380,7 @@
                 <w:noProof/>
                 <w:webHidden/>
               </w:rPr>
-              <w:instrText xml:space="preserve"> PAGEREF _Toc400485974 \h </w:instrText>
+              <w:instrText xml:space="preserve"> PAGEREF _Toc401999478 \h </w:instrText>
             </w:r>
             <w:r>
               <w:rPr>
@@ -3318,14 +3423,14 @@
               <w:lang w:val="es-ES" w:eastAsia="es-ES"/>
             </w:rPr>
           </w:pPr>
-          <w:hyperlink w:anchor="_Toc400485975" w:history="1">
+          <w:hyperlink w:anchor="_Toc401999479" w:history="1">
             <w:r>
               <w:rPr>
                 <w:rStyle w:val="Hipervnculo"/>
                 <w:noProof/>
                 <w:lang w:val="es-ES"/>
               </w:rPr>
-              <w:t>Costos de Marketing</w:t>
+              <w:t>Costos de Mantenimiento</w:t>
             </w:r>
             <w:r>
               <w:rPr>
@@ -3346,7 +3451,7 @@
                 <w:noProof/>
                 <w:webHidden/>
               </w:rPr>
-              <w:instrText xml:space="preserve"> PAGEREF _Toc400485975 \h </w:instrText>
+              <w:instrText xml:space="preserve"> PAGEREF _Toc401999479 \h </w:instrText>
             </w:r>
             <w:r>
               <w:rPr>
@@ -3366,7 +3471,7 @@
                 <w:noProof/>
                 <w:webHidden/>
               </w:rPr>
-              <w:t>2</w:t>
+              <w:t>3</w:t>
             </w:r>
             <w:r>
               <w:rPr>
@@ -3389,14 +3494,14 @@
               <w:lang w:val="es-ES" w:eastAsia="es-ES"/>
             </w:rPr>
           </w:pPr>
-          <w:hyperlink w:anchor="_Toc400485976" w:history="1">
+          <w:hyperlink w:anchor="_Toc401999480" w:history="1">
             <w:r>
               <w:rPr>
                 <w:rStyle w:val="Hipervnculo"/>
                 <w:noProof/>
                 <w:lang w:val="es-ES"/>
               </w:rPr>
-              <w:t>Costos de Mantenimiento</w:t>
+              <w:t>Otros Costos</w:t>
             </w:r>
             <w:r>
               <w:rPr>
@@ -3417,7 +3522,7 @@
                 <w:noProof/>
                 <w:webHidden/>
               </w:rPr>
-              <w:instrText xml:space="preserve"> PAGEREF _Toc400485976 \h </w:instrText>
+              <w:instrText xml:space="preserve"> PAGEREF _Toc401999480 \h </w:instrText>
             </w:r>
             <w:r>
               <w:rPr>
@@ -3460,14 +3565,14 @@
               <w:lang w:val="es-ES" w:eastAsia="es-ES"/>
             </w:rPr>
           </w:pPr>
-          <w:hyperlink w:anchor="_Toc400485977" w:history="1">
+          <w:hyperlink w:anchor="_Toc401999481" w:history="1">
             <w:r>
               <w:rPr>
                 <w:rStyle w:val="Hipervnculo"/>
                 <w:noProof/>
                 <w:lang w:val="es-ES"/>
               </w:rPr>
-              <w:t>Otros Costos</w:t>
+              <w:t>Resumen de Costos Anual</w:t>
             </w:r>
             <w:r>
               <w:rPr>
@@ -3488,7 +3593,7 @@
                 <w:noProof/>
                 <w:webHidden/>
               </w:rPr>
-              <w:instrText xml:space="preserve"> PAGEREF _Toc400485977 \h </w:instrText>
+              <w:instrText xml:space="preserve"> PAGEREF _Toc401999481 \h </w:instrText>
             </w:r>
             <w:r>
               <w:rPr>
@@ -3508,7 +3613,78 @@
                 <w:noProof/>
                 <w:webHidden/>
               </w:rPr>
-              <w:t>3</w:t>
+              <w:t>4</w:t>
+            </w:r>
+            <w:r>
+              <w:rPr>
+                <w:noProof/>
+                <w:webHidden/>
+              </w:rPr>
+              <w:fldChar w:fldCharType="end"/>
+            </w:r>
+          </w:hyperlink>
+        </w:p>
+        <w:p>
+          <w:pPr>
+            <w:pStyle w:val="TDC1"/>
+            <w:tabs>
+              <w:tab w:val="right" w:leader="dot" w:pos="9350"/>
+            </w:tabs>
+            <w:rPr>
+              <w:rFonts w:asciiTheme="minorHAnsi" w:hAnsiTheme="minorHAnsi"/>
+              <w:noProof/>
+              <w:lang w:val="es-ES" w:eastAsia="es-ES"/>
+            </w:rPr>
+          </w:pPr>
+          <w:hyperlink w:anchor="_Toc401999482" w:history="1">
+            <w:r>
+              <w:rPr>
+                <w:rStyle w:val="Hipervnculo"/>
+                <w:noProof/>
+                <w:lang w:val="es-ES"/>
+              </w:rPr>
+              <w:t>Ingresos y Plan de Venta</w:t>
+            </w:r>
+            <w:r>
+              <w:rPr>
+                <w:noProof/>
+                <w:webHidden/>
+              </w:rPr>
+              <w:tab/>
+            </w:r>
+            <w:r>
+              <w:rPr>
+                <w:noProof/>
+                <w:webHidden/>
+              </w:rPr>
+              <w:fldChar w:fldCharType="begin"/>
+            </w:r>
+            <w:r>
+              <w:rPr>
+                <w:noProof/>
+                <w:webHidden/>
+              </w:rPr>
+              <w:instrText xml:space="preserve"> PAGEREF _Toc401999482 \h </w:instrText>
+            </w:r>
+            <w:r>
+              <w:rPr>
+                <w:noProof/>
+                <w:webHidden/>
+              </w:rPr>
+            </w:r>
+            <w:r>
+              <w:rPr>
+                <w:noProof/>
+                <w:webHidden/>
+              </w:rPr>
+              <w:fldChar w:fldCharType="separate"/>
+            </w:r>
+            <w:r>
+              <w:rPr>
+                <w:noProof/>
+                <w:webHidden/>
+              </w:rPr>
+              <w:t>4</w:t>
             </w:r>
             <w:r>
               <w:rPr>
@@ -3531,14 +3707,14 @@
               <w:lang w:val="es-ES" w:eastAsia="es-ES"/>
             </w:rPr>
           </w:pPr>
-          <w:hyperlink w:anchor="_Toc400485978" w:history="1">
+          <w:hyperlink w:anchor="_Toc401999483" w:history="1">
             <w:r>
               <w:rPr>
                 <w:rStyle w:val="Hipervnculo"/>
                 <w:noProof/>
                 <w:lang w:val="es-ES"/>
               </w:rPr>
-              <w:t>Resumen de Costos Anual</w:t>
+              <w:t>Membresías</w:t>
             </w:r>
             <w:r>
               <w:rPr>
@@ -3559,7 +3735,7 @@
                 <w:noProof/>
                 <w:webHidden/>
               </w:rPr>
-              <w:instrText xml:space="preserve"> PAGEREF _Toc400485978 \h </w:instrText>
+              <w:instrText xml:space="preserve"> PAGEREF _Toc401999483 \h </w:instrText>
             </w:r>
             <w:r>
               <w:rPr>
@@ -3580,6 +3756,219 @@
                 <w:webHidden/>
               </w:rPr>
               <w:t>4</w:t>
+            </w:r>
+            <w:r>
+              <w:rPr>
+                <w:noProof/>
+                <w:webHidden/>
+              </w:rPr>
+              <w:fldChar w:fldCharType="end"/>
+            </w:r>
+          </w:hyperlink>
+        </w:p>
+        <w:p>
+          <w:pPr>
+            <w:pStyle w:val="TDC2"/>
+            <w:tabs>
+              <w:tab w:val="right" w:leader="dot" w:pos="9350"/>
+            </w:tabs>
+            <w:rPr>
+              <w:rFonts w:asciiTheme="minorHAnsi" w:hAnsiTheme="minorHAnsi"/>
+              <w:noProof/>
+              <w:lang w:val="es-ES" w:eastAsia="es-ES"/>
+            </w:rPr>
+          </w:pPr>
+          <w:hyperlink w:anchor="_Toc401999484" w:history="1">
+            <w:r>
+              <w:rPr>
+                <w:rStyle w:val="Hipervnculo"/>
+                <w:noProof/>
+                <w:lang w:val="es-ES"/>
+              </w:rPr>
+              <w:t>Clientes</w:t>
+            </w:r>
+            <w:r>
+              <w:rPr>
+                <w:noProof/>
+                <w:webHidden/>
+              </w:rPr>
+              <w:tab/>
+            </w:r>
+            <w:r>
+              <w:rPr>
+                <w:noProof/>
+                <w:webHidden/>
+              </w:rPr>
+              <w:fldChar w:fldCharType="begin"/>
+            </w:r>
+            <w:r>
+              <w:rPr>
+                <w:noProof/>
+                <w:webHidden/>
+              </w:rPr>
+              <w:instrText xml:space="preserve"> PAGEREF _Toc401999484 \h </w:instrText>
+            </w:r>
+            <w:r>
+              <w:rPr>
+                <w:noProof/>
+                <w:webHidden/>
+              </w:rPr>
+            </w:r>
+            <w:r>
+              <w:rPr>
+                <w:noProof/>
+                <w:webHidden/>
+              </w:rPr>
+              <w:fldChar w:fldCharType="separate"/>
+            </w:r>
+            <w:r>
+              <w:rPr>
+                <w:noProof/>
+                <w:webHidden/>
+              </w:rPr>
+              <w:t>4</w:t>
+            </w:r>
+            <w:r>
+              <w:rPr>
+                <w:noProof/>
+                <w:webHidden/>
+              </w:rPr>
+              <w:fldChar w:fldCharType="end"/>
+            </w:r>
+          </w:hyperlink>
+        </w:p>
+        <w:p>
+          <w:pPr>
+            <w:pStyle w:val="TDC2"/>
+            <w:tabs>
+              <w:tab w:val="right" w:leader="dot" w:pos="9350"/>
+            </w:tabs>
+            <w:rPr>
+              <w:rFonts w:asciiTheme="minorHAnsi" w:hAnsiTheme="minorHAnsi"/>
+              <w:noProof/>
+              <w:lang w:val="es-ES" w:eastAsia="es-ES"/>
+            </w:rPr>
+          </w:pPr>
+          <w:hyperlink w:anchor="_Toc401999485" w:history="1">
+            <w:r>
+              <w:rPr>
+                <w:rStyle w:val="Hipervnculo"/>
+                <w:noProof/>
+                <w:lang w:val="es-ES"/>
+              </w:rPr>
+              <w:t>Publicidad en Nuestra Página</w:t>
+            </w:r>
+            <w:r>
+              <w:rPr>
+                <w:noProof/>
+                <w:webHidden/>
+              </w:rPr>
+              <w:tab/>
+            </w:r>
+            <w:r>
+              <w:rPr>
+                <w:noProof/>
+                <w:webHidden/>
+              </w:rPr>
+              <w:fldChar w:fldCharType="begin"/>
+            </w:r>
+            <w:r>
+              <w:rPr>
+                <w:noProof/>
+                <w:webHidden/>
+              </w:rPr>
+              <w:instrText xml:space="preserve"> PAGEREF _Toc401999485 \h </w:instrText>
+            </w:r>
+            <w:r>
+              <w:rPr>
+                <w:noProof/>
+                <w:webHidden/>
+              </w:rPr>
+            </w:r>
+            <w:r>
+              <w:rPr>
+                <w:noProof/>
+                <w:webHidden/>
+              </w:rPr>
+              <w:fldChar w:fldCharType="separate"/>
+            </w:r>
+            <w:r>
+              <w:rPr>
+                <w:noProof/>
+                <w:webHidden/>
+              </w:rPr>
+              <w:t>6</w:t>
+            </w:r>
+            <w:r>
+              <w:rPr>
+                <w:noProof/>
+                <w:webHidden/>
+              </w:rPr>
+              <w:fldChar w:fldCharType="end"/>
+            </w:r>
+          </w:hyperlink>
+        </w:p>
+        <w:p>
+          <w:pPr>
+            <w:pStyle w:val="TDC2"/>
+            <w:tabs>
+              <w:tab w:val="right" w:leader="dot" w:pos="9350"/>
+            </w:tabs>
+            <w:rPr>
+              <w:rFonts w:asciiTheme="minorHAnsi" w:hAnsiTheme="minorHAnsi"/>
+              <w:noProof/>
+              <w:lang w:val="es-ES" w:eastAsia="es-ES"/>
+            </w:rPr>
+          </w:pPr>
+          <w:hyperlink w:anchor="_Toc401999486" w:history="1">
+            <w:r>
+              <w:rPr>
+                <w:rStyle w:val="Hipervnculo"/>
+                <w:noProof/>
+                <w:lang w:val="es-ES"/>
+              </w:rPr>
+              <w:t>Costos Frente a Ingresos</w:t>
+            </w:r>
+            <w:r>
+              <w:rPr>
+                <w:noProof/>
+                <w:webHidden/>
+              </w:rPr>
+              <w:tab/>
+            </w:r>
+            <w:r>
+              <w:rPr>
+                <w:noProof/>
+                <w:webHidden/>
+              </w:rPr>
+              <w:fldChar w:fldCharType="begin"/>
+            </w:r>
+            <w:r>
+              <w:rPr>
+                <w:noProof/>
+                <w:webHidden/>
+              </w:rPr>
+              <w:instrText xml:space="preserve"> PAGEREF _Toc401999486 \h </w:instrText>
+            </w:r>
+            <w:r>
+              <w:rPr>
+                <w:noProof/>
+                <w:webHidden/>
+              </w:rPr>
+            </w:r>
+            <w:r>
+              <w:rPr>
+                <w:noProof/>
+                <w:webHidden/>
+              </w:rPr>
+              <w:fldChar w:fldCharType="separate"/>
+            </w:r>
+            <w:r>
+              <w:rPr>
+                <w:noProof/>
+                <w:webHidden/>
+              </w:rPr>
+              <w:t>6</w:t>
             </w:r>
             <w:r>
               <w:rPr>
@@ -3602,14 +3991,14 @@
               <w:lang w:val="es-ES" w:eastAsia="es-ES"/>
             </w:rPr>
           </w:pPr>
-          <w:hyperlink w:anchor="_Toc400485979" w:history="1">
+          <w:hyperlink w:anchor="_Toc401999487" w:history="1">
             <w:r>
               <w:rPr>
                 <w:rStyle w:val="Hipervnculo"/>
                 <w:noProof/>
                 <w:lang w:val="es-ES"/>
               </w:rPr>
-              <w:t>Ingresos</w:t>
+              <w:t>Plan Operativo</w:t>
             </w:r>
             <w:r>
               <w:rPr>
@@ -3630,7 +4019,7 @@
                 <w:noProof/>
                 <w:webHidden/>
               </w:rPr>
-              <w:instrText xml:space="preserve"> PAGEREF _Toc400485979 \h </w:instrText>
+              <w:instrText xml:space="preserve"> PAGEREF _Toc401999487 \h </w:instrText>
             </w:r>
             <w:r>
               <w:rPr>
@@ -3650,7 +4039,7 @@
                 <w:noProof/>
                 <w:webHidden/>
               </w:rPr>
-              <w:t>4</w:t>
+              <w:t>6</w:t>
             </w:r>
             <w:r>
               <w:rPr>
@@ -3663,7 +4052,7 @@
         </w:p>
         <w:p>
           <w:pPr>
-            <w:pStyle w:val="TDC2"/>
+            <w:pStyle w:val="TDC1"/>
             <w:tabs>
               <w:tab w:val="right" w:leader="dot" w:pos="9350"/>
             </w:tabs>
@@ -3673,14 +4062,14 @@
               <w:lang w:val="es-ES" w:eastAsia="es-ES"/>
             </w:rPr>
           </w:pPr>
-          <w:hyperlink w:anchor="_Toc400485980" w:history="1">
+          <w:hyperlink w:anchor="_Toc401999488" w:history="1">
             <w:r>
               <w:rPr>
                 <w:rStyle w:val="Hipervnculo"/>
                 <w:noProof/>
                 <w:lang w:val="es-ES"/>
               </w:rPr>
-              <w:t>Membresías</w:t>
+              <w:t>Plan de Marketing</w:t>
             </w:r>
             <w:r>
               <w:rPr>
@@ -3701,7 +4090,7 @@
                 <w:noProof/>
                 <w:webHidden/>
               </w:rPr>
-              <w:instrText xml:space="preserve"> PAGEREF _Toc400485980 \h </w:instrText>
+              <w:instrText xml:space="preserve"> PAGEREF _Toc401999488 \h </w:instrText>
             </w:r>
             <w:r>
               <w:rPr>
@@ -3721,220 +4110,7 @@
                 <w:noProof/>
                 <w:webHidden/>
               </w:rPr>
-              <w:t>4</w:t>
-            </w:r>
-            <w:r>
-              <w:rPr>
-                <w:noProof/>
-                <w:webHidden/>
-              </w:rPr>
-              <w:fldChar w:fldCharType="end"/>
-            </w:r>
-          </w:hyperlink>
-        </w:p>
-        <w:p>
-          <w:pPr>
-            <w:pStyle w:val="TDC2"/>
-            <w:tabs>
-              <w:tab w:val="right" w:leader="dot" w:pos="9350"/>
-            </w:tabs>
-            <w:rPr>
-              <w:rFonts w:asciiTheme="minorHAnsi" w:hAnsiTheme="minorHAnsi"/>
-              <w:noProof/>
-              <w:lang w:val="es-ES" w:eastAsia="es-ES"/>
-            </w:rPr>
-          </w:pPr>
-          <w:hyperlink w:anchor="_Toc400485981" w:history="1">
-            <w:r>
-              <w:rPr>
-                <w:rStyle w:val="Hipervnculo"/>
-                <w:noProof/>
-                <w:lang w:val="es-ES"/>
-              </w:rPr>
-              <w:t>Clientes</w:t>
-            </w:r>
-            <w:r>
-              <w:rPr>
-                <w:noProof/>
-                <w:webHidden/>
-              </w:rPr>
-              <w:tab/>
-            </w:r>
-            <w:r>
-              <w:rPr>
-                <w:noProof/>
-                <w:webHidden/>
-              </w:rPr>
-              <w:fldChar w:fldCharType="begin"/>
-            </w:r>
-            <w:r>
-              <w:rPr>
-                <w:noProof/>
-                <w:webHidden/>
-              </w:rPr>
-              <w:instrText xml:space="preserve"> PAGEREF _Toc400485981 \h </w:instrText>
-            </w:r>
-            <w:r>
-              <w:rPr>
-                <w:noProof/>
-                <w:webHidden/>
-              </w:rPr>
-            </w:r>
-            <w:r>
-              <w:rPr>
-                <w:noProof/>
-                <w:webHidden/>
-              </w:rPr>
-              <w:fldChar w:fldCharType="separate"/>
-            </w:r>
-            <w:r>
-              <w:rPr>
-                <w:noProof/>
-                <w:webHidden/>
-              </w:rPr>
-              <w:t>4</w:t>
-            </w:r>
-            <w:r>
-              <w:rPr>
-                <w:noProof/>
-                <w:webHidden/>
-              </w:rPr>
-              <w:fldChar w:fldCharType="end"/>
-            </w:r>
-          </w:hyperlink>
-        </w:p>
-        <w:p>
-          <w:pPr>
-            <w:pStyle w:val="TDC2"/>
-            <w:tabs>
-              <w:tab w:val="right" w:leader="dot" w:pos="9350"/>
-            </w:tabs>
-            <w:rPr>
-              <w:rFonts w:asciiTheme="minorHAnsi" w:hAnsiTheme="minorHAnsi"/>
-              <w:noProof/>
-              <w:lang w:val="es-ES" w:eastAsia="es-ES"/>
-            </w:rPr>
-          </w:pPr>
-          <w:hyperlink w:anchor="_Toc400485982" w:history="1">
-            <w:r>
-              <w:rPr>
-                <w:rStyle w:val="Hipervnculo"/>
-                <w:noProof/>
-                <w:lang w:val="es-ES"/>
-              </w:rPr>
-              <w:t>Publicidad en Nuestra Página</w:t>
-            </w:r>
-            <w:r>
-              <w:rPr>
-                <w:noProof/>
-                <w:webHidden/>
-              </w:rPr>
-              <w:tab/>
-            </w:r>
-            <w:r>
-              <w:rPr>
-                <w:noProof/>
-                <w:webHidden/>
-              </w:rPr>
-              <w:fldChar w:fldCharType="begin"/>
-            </w:r>
-            <w:r>
-              <w:rPr>
-                <w:noProof/>
-                <w:webHidden/>
-              </w:rPr>
-              <w:instrText xml:space="preserve"> PAGEREF _Toc400485982 \h </w:instrText>
-            </w:r>
-            <w:r>
-              <w:rPr>
-                <w:noProof/>
-                <w:webHidden/>
-              </w:rPr>
-            </w:r>
-            <w:r>
-              <w:rPr>
-                <w:noProof/>
-                <w:webHidden/>
-              </w:rPr>
-              <w:fldChar w:fldCharType="separate"/>
-            </w:r>
-            <w:r>
-              <w:rPr>
-                <w:noProof/>
-                <w:webHidden/>
-              </w:rPr>
-              <w:t>5</w:t>
-            </w:r>
-            <w:r>
-              <w:rPr>
-                <w:noProof/>
-                <w:webHidden/>
-              </w:rPr>
-              <w:fldChar w:fldCharType="end"/>
-            </w:r>
-          </w:hyperlink>
-        </w:p>
-        <w:p>
-          <w:pPr>
-            <w:pStyle w:val="TDC2"/>
-            <w:tabs>
-              <w:tab w:val="right" w:leader="dot" w:pos="9350"/>
-            </w:tabs>
-            <w:rPr>
-              <w:rFonts w:asciiTheme="minorHAnsi" w:hAnsiTheme="minorHAnsi"/>
-              <w:noProof/>
-              <w:lang w:val="es-ES" w:eastAsia="es-ES"/>
-            </w:rPr>
-          </w:pPr>
-          <w:hyperlink w:anchor="_Toc400485983" w:history="1">
-            <w:r>
-              <w:rPr>
-                <w:rStyle w:val="Hipervnculo"/>
-                <w:noProof/>
-                <w:lang w:val="es-ES"/>
-              </w:rPr>
-              <w:t>Costos Frente a Ingresos</w:t>
-            </w:r>
-            <w:r>
-              <w:rPr>
-                <w:noProof/>
-                <w:webHidden/>
-              </w:rPr>
-              <w:tab/>
-            </w:r>
-            <w:r>
-              <w:rPr>
-                <w:noProof/>
-                <w:webHidden/>
-              </w:rPr>
-              <w:fldChar w:fldCharType="begin"/>
-            </w:r>
-            <w:r>
-              <w:rPr>
-                <w:noProof/>
-                <w:webHidden/>
-              </w:rPr>
-              <w:instrText xml:space="preserve"> PAGEREF _Toc400485983 \h </w:instrText>
-            </w:r>
-            <w:r>
-              <w:rPr>
-                <w:noProof/>
-                <w:webHidden/>
-              </w:rPr>
-            </w:r>
-            <w:r>
-              <w:rPr>
-                <w:noProof/>
-                <w:webHidden/>
-              </w:rPr>
-              <w:fldChar w:fldCharType="separate"/>
-            </w:r>
-            <w:r>
-              <w:rPr>
-                <w:noProof/>
-                <w:webHidden/>
-              </w:rPr>
-              <w:t>5</w:t>
+              <w:t>7</w:t>
             </w:r>
             <w:r>
               <w:rPr>
@@ -3983,7 +4159,7 @@
           <w:lang w:val="es-ES"/>
         </w:rPr>
       </w:pPr>
-      <w:bookmarkStart w:id="2" w:name="_Toc400485972"/>
+      <w:bookmarkStart w:id="1" w:name="_Toc401999475"/>
       <w:r>
         <w:rPr>
           <w:noProof/>
@@ -3992,7 +4168,7 @@
         <w:lastRenderedPageBreak/>
         <w:t>Costos</w:t>
       </w:r>
-      <w:bookmarkEnd w:id="2"/>
+      <w:bookmarkEnd w:id="1"/>
     </w:p>
     <w:p>
       <w:pPr>
@@ -4002,7 +4178,7 @@
           <w:lang w:val="es-ES"/>
         </w:rPr>
       </w:pPr>
-      <w:bookmarkStart w:id="3" w:name="_Toc400485973"/>
+      <w:bookmarkStart w:id="2" w:name="_Toc401999476"/>
       <w:r>
         <w:rPr>
           <w:noProof/>
@@ -4010,7 +4186,7 @@
         </w:rPr>
         <w:t>Costos de Desarrollo</w:t>
       </w:r>
-      <w:bookmarkEnd w:id="3"/>
+      <w:bookmarkEnd w:id="2"/>
     </w:p>
     <w:p>
       <w:pPr>
@@ -4493,13 +4669,440 @@
           <w:lang w:val="es-ES"/>
         </w:rPr>
       </w:pPr>
-      <w:bookmarkStart w:id="4" w:name="_Toc400485974"/>
+      <w:bookmarkStart w:id="3" w:name="_Toc401999477"/>
       <w:r>
         <w:rPr>
           <w:noProof/>
           <w:lang w:val="es-ES"/>
         </w:rPr>
         <w:t>Costos de Implementación</w:t>
+      </w:r>
+      <w:bookmarkEnd w:id="3"/>
+    </w:p>
+    <w:tbl>
+      <w:tblPr>
+        <w:tblStyle w:val="Tablaconcuadrcula"/>
+        <w:tblW w:w="0" w:type="auto"/>
+        <w:tblLook w:val="0420" w:firstRow="1" w:lastRow="0" w:firstColumn="0" w:lastColumn="0" w:noHBand="0" w:noVBand="1"/>
+      </w:tblPr>
+      <w:tblGrid>
+        <w:gridCol w:w="2530"/>
+        <w:gridCol w:w="4956"/>
+        <w:gridCol w:w="1839"/>
+      </w:tblGrid>
+      <w:tr>
+        <w:tc>
+          <w:tcPr>
+            <w:tcW w:w="2530" w:type="dxa"/>
+            <w:shd w:val="clear" w:color="auto" w:fill="BFBFBF" w:themeFill="background1" w:themeFillShade="BF"/>
+          </w:tcPr>
+          <w:p>
+            <w:pPr>
+              <w:jc w:val="both"/>
+              <w:rPr>
+                <w:lang w:val="es-ES"/>
+              </w:rPr>
+            </w:pPr>
+            <w:r>
+              <w:rPr>
+                <w:lang w:val="es-ES"/>
+              </w:rPr>
+              <w:t>Recurso</w:t>
+            </w:r>
+          </w:p>
+        </w:tc>
+        <w:tc>
+          <w:tcPr>
+            <w:tcW w:w="4956" w:type="dxa"/>
+            <w:shd w:val="clear" w:color="auto" w:fill="BFBFBF" w:themeFill="background1" w:themeFillShade="BF"/>
+          </w:tcPr>
+          <w:p>
+            <w:pPr>
+              <w:jc w:val="both"/>
+              <w:rPr>
+                <w:lang w:val="es-ES"/>
+              </w:rPr>
+            </w:pPr>
+            <w:r>
+              <w:rPr>
+                <w:lang w:val="es-ES"/>
+              </w:rPr>
+              <w:t>Descripción</w:t>
+            </w:r>
+          </w:p>
+        </w:tc>
+        <w:tc>
+          <w:tcPr>
+            <w:tcW w:w="1839" w:type="dxa"/>
+            <w:shd w:val="clear" w:color="auto" w:fill="BFBFBF" w:themeFill="background1" w:themeFillShade="BF"/>
+          </w:tcPr>
+          <w:p>
+            <w:pPr>
+              <w:jc w:val="both"/>
+              <w:rPr>
+                <w:lang w:val="es-ES"/>
+              </w:rPr>
+            </w:pPr>
+            <w:r>
+              <w:rPr>
+                <w:lang w:val="es-ES"/>
+              </w:rPr>
+              <w:t>Total</w:t>
+            </w:r>
+            <w:r>
+              <w:rPr>
+                <w:lang w:val="es-ES"/>
+              </w:rPr>
+              <w:t xml:space="preserve"> Anual</w:t>
+            </w:r>
+          </w:p>
+        </w:tc>
+      </w:tr>
+      <w:tr>
+        <w:tc>
+          <w:tcPr>
+            <w:tcW w:w="2530" w:type="dxa"/>
+            <w:shd w:val="clear" w:color="auto" w:fill="F2F2F2" w:themeFill="background1" w:themeFillShade="F2"/>
+          </w:tcPr>
+          <w:p>
+            <w:pPr>
+              <w:rPr>
+                <w:lang w:val="es-ES"/>
+              </w:rPr>
+            </w:pPr>
+            <w:r>
+              <w:rPr>
+                <w:lang w:val="es-ES"/>
+              </w:rPr>
+              <w:t>Hosting Producción</w:t>
+            </w:r>
+          </w:p>
+        </w:tc>
+        <w:tc>
+          <w:tcPr>
+            <w:tcW w:w="4956" w:type="dxa"/>
+          </w:tcPr>
+          <w:p>
+            <w:pPr>
+              <w:rPr>
+                <w:lang w:val="es-ES"/>
+              </w:rPr>
+            </w:pPr>
+            <w:r>
+              <w:rPr>
+                <w:lang w:val="es-ES"/>
+              </w:rPr>
+              <w:t>$200</w:t>
+            </w:r>
+            <w:r>
+              <w:rPr>
+                <w:lang w:val="es-ES"/>
+              </w:rPr>
+              <w:t xml:space="preserve"> x Mes</w:t>
+            </w:r>
+          </w:p>
+        </w:tc>
+        <w:tc>
+          <w:tcPr>
+            <w:tcW w:w="1839" w:type="dxa"/>
+          </w:tcPr>
+          <w:p>
+            <w:pPr>
+              <w:rPr>
+                <w:b/>
+                <w:lang w:val="es-ES"/>
+              </w:rPr>
+            </w:pPr>
+            <w:r>
+              <w:rPr>
+                <w:b/>
+                <w:lang w:val="es-ES"/>
+              </w:rPr>
+              <w:t>$2.400</w:t>
+            </w:r>
+          </w:p>
+        </w:tc>
+      </w:tr>
+      <w:tr>
+        <w:tc>
+          <w:tcPr>
+            <w:tcW w:w="2530" w:type="dxa"/>
+            <w:shd w:val="clear" w:color="auto" w:fill="F2F2F2" w:themeFill="background1" w:themeFillShade="F2"/>
+          </w:tcPr>
+          <w:p>
+            <w:pPr>
+              <w:rPr>
+                <w:lang w:val="es-ES"/>
+              </w:rPr>
+            </w:pPr>
+            <w:r>
+              <w:rPr>
+                <w:lang w:val="es-ES"/>
+              </w:rPr>
+              <w:t>Dominio</w:t>
+            </w:r>
+          </w:p>
+        </w:tc>
+        <w:tc>
+          <w:tcPr>
+            <w:tcW w:w="4956" w:type="dxa"/>
+          </w:tcPr>
+          <w:p>
+            <w:pPr>
+              <w:rPr>
+                <w:lang w:val="es-ES"/>
+              </w:rPr>
+            </w:pPr>
+            <w:r>
+              <w:rPr>
+                <w:lang w:val="es-ES"/>
+              </w:rPr>
+              <w:t>$200 x Año</w:t>
+            </w:r>
+          </w:p>
+        </w:tc>
+        <w:tc>
+          <w:tcPr>
+            <w:tcW w:w="1839" w:type="dxa"/>
+          </w:tcPr>
+          <w:p>
+            <w:pPr>
+              <w:rPr>
+                <w:b/>
+                <w:lang w:val="es-ES"/>
+              </w:rPr>
+            </w:pPr>
+            <w:r>
+              <w:rPr>
+                <w:b/>
+                <w:lang w:val="es-ES"/>
+              </w:rPr>
+              <w:t>$</w:t>
+            </w:r>
+            <w:r>
+              <w:rPr>
+                <w:b/>
+                <w:lang w:val="es-ES"/>
+              </w:rPr>
+              <w:t>200</w:t>
+            </w:r>
+          </w:p>
+        </w:tc>
+      </w:tr>
+      <w:tr>
+        <w:tc>
+          <w:tcPr>
+            <w:tcW w:w="2530" w:type="dxa"/>
+            <w:shd w:val="clear" w:color="auto" w:fill="F2F2F2" w:themeFill="background1" w:themeFillShade="F2"/>
+          </w:tcPr>
+          <w:p>
+            <w:pPr>
+              <w:rPr>
+                <w:lang w:val="es-ES"/>
+              </w:rPr>
+            </w:pPr>
+            <w:r>
+              <w:rPr>
+                <w:lang w:val="es-ES"/>
+              </w:rPr>
+              <w:t>Administración de Servidor</w:t>
+            </w:r>
+          </w:p>
+        </w:tc>
+        <w:tc>
+          <w:tcPr>
+            <w:tcW w:w="4956" w:type="dxa"/>
+          </w:tcPr>
+          <w:p>
+            <w:pPr>
+              <w:rPr>
+                <w:lang w:val="es-ES"/>
+              </w:rPr>
+            </w:pPr>
+            <w:r>
+              <w:rPr>
+                <w:lang w:val="es-ES"/>
+              </w:rPr>
+              <w:t>$200 x Mes</w:t>
+            </w:r>
+          </w:p>
+        </w:tc>
+        <w:tc>
+          <w:tcPr>
+            <w:tcW w:w="1839" w:type="dxa"/>
+          </w:tcPr>
+          <w:p>
+            <w:pPr>
+              <w:rPr>
+                <w:b/>
+                <w:lang w:val="es-ES"/>
+              </w:rPr>
+            </w:pPr>
+            <w:r>
+              <w:rPr>
+                <w:b/>
+                <w:lang w:val="es-ES"/>
+              </w:rPr>
+              <w:t>$2.400</w:t>
+            </w:r>
+          </w:p>
+        </w:tc>
+      </w:tr>
+      <w:tr>
+        <w:tc>
+          <w:tcPr>
+            <w:tcW w:w="2530" w:type="dxa"/>
+            <w:shd w:val="clear" w:color="auto" w:fill="F2F2F2" w:themeFill="background1" w:themeFillShade="F2"/>
+          </w:tcPr>
+          <w:p>
+            <w:pPr>
+              <w:rPr>
+                <w:lang w:val="es-ES"/>
+              </w:rPr>
+            </w:pPr>
+            <w:r>
+              <w:rPr>
+                <w:lang w:val="es-ES"/>
+              </w:rPr>
+              <w:t>Gastos Extras</w:t>
+            </w:r>
+          </w:p>
+        </w:tc>
+        <w:tc>
+          <w:tcPr>
+            <w:tcW w:w="4956" w:type="dxa"/>
+          </w:tcPr>
+          <w:p>
+            <w:pPr>
+              <w:rPr>
+                <w:lang w:val="es-ES"/>
+              </w:rPr>
+            </w:pPr>
+            <w:r>
+              <w:rPr>
+                <w:lang w:val="es-ES"/>
+              </w:rPr>
+              <w:t>$150 x Mes</w:t>
+            </w:r>
+          </w:p>
+        </w:tc>
+        <w:tc>
+          <w:tcPr>
+            <w:tcW w:w="1839" w:type="dxa"/>
+          </w:tcPr>
+          <w:p>
+            <w:pPr>
+              <w:rPr>
+                <w:b/>
+                <w:lang w:val="es-ES"/>
+              </w:rPr>
+            </w:pPr>
+            <w:r>
+              <w:rPr>
+                <w:b/>
+                <w:lang w:val="es-ES"/>
+              </w:rPr>
+              <w:t>$1</w:t>
+            </w:r>
+            <w:r>
+              <w:rPr>
+                <w:b/>
+                <w:lang w:val="es-ES"/>
+              </w:rPr>
+              <w:t>.</w:t>
+            </w:r>
+            <w:r>
+              <w:rPr>
+                <w:b/>
+                <w:lang w:val="es-ES"/>
+              </w:rPr>
+              <w:t>800</w:t>
+            </w:r>
+          </w:p>
+        </w:tc>
+      </w:tr>
+      <w:tr>
+        <w:tc>
+          <w:tcPr>
+            <w:tcW w:w="2530" w:type="dxa"/>
+            <w:shd w:val="clear" w:color="auto" w:fill="F2F2F2" w:themeFill="background1" w:themeFillShade="F2"/>
+          </w:tcPr>
+          <w:p>
+            <w:pPr>
+              <w:rPr>
+                <w:b/>
+                <w:lang w:val="es-ES"/>
+              </w:rPr>
+            </w:pPr>
+            <w:r>
+              <w:rPr>
+                <w:b/>
+                <w:lang w:val="es-ES"/>
+              </w:rPr>
+              <w:t>Total</w:t>
+            </w:r>
+          </w:p>
+        </w:tc>
+        <w:tc>
+          <w:tcPr>
+            <w:tcW w:w="4956" w:type="dxa"/>
+            <w:shd w:val="clear" w:color="auto" w:fill="F2F2F2" w:themeFill="background1" w:themeFillShade="F2"/>
+          </w:tcPr>
+          <w:p>
+            <w:pPr>
+              <w:rPr>
+                <w:lang w:val="es-ES"/>
+              </w:rPr>
+            </w:pPr>
+          </w:p>
+        </w:tc>
+        <w:tc>
+          <w:tcPr>
+            <w:tcW w:w="1839" w:type="dxa"/>
+            <w:shd w:val="clear" w:color="auto" w:fill="F2F2F2" w:themeFill="background1" w:themeFillShade="F2"/>
+          </w:tcPr>
+          <w:p>
+            <w:pPr>
+              <w:rPr>
+                <w:b/>
+                <w:lang w:val="es-ES"/>
+              </w:rPr>
+            </w:pPr>
+            <w:r>
+              <w:rPr>
+                <w:b/>
+                <w:lang w:val="es-ES"/>
+              </w:rPr>
+              <w:t>$6.800</w:t>
+            </w:r>
+          </w:p>
+        </w:tc>
+      </w:tr>
+    </w:tbl>
+    <w:p>
+      <w:pPr>
+        <w:rPr>
+          <w:noProof/>
+          <w:lang w:val="es-ES"/>
+        </w:rPr>
+      </w:pPr>
+    </w:p>
+    <w:p>
+      <w:pPr>
+        <w:pStyle w:val="Ttulo2"/>
+        <w:spacing w:after="120"/>
+        <w:rPr>
+          <w:noProof/>
+          <w:lang w:val="es-ES"/>
+        </w:rPr>
+      </w:pPr>
+      <w:bookmarkStart w:id="4" w:name="_Toc401999478"/>
+      <w:r>
+        <w:rPr>
+          <w:noProof/>
+          <w:lang w:val="es-ES"/>
+        </w:rPr>
+        <w:t>Costos de Marketing</w:t>
       </w:r>
       <w:bookmarkEnd w:id="4"/>
     </w:p>
@@ -4573,12 +5176,6 @@
               </w:rPr>
               <w:t>Total</w:t>
             </w:r>
-            <w:r>
-              <w:rPr>
-                <w:lang w:val="es-ES"/>
-              </w:rPr>
-              <w:t xml:space="preserve"> Anual</w:t>
-            </w:r>
           </w:p>
         </w:tc>
       </w:tr>
@@ -4598,7 +5195,25 @@
               <w:rPr>
                 <w:lang w:val="es-ES"/>
               </w:rPr>
-              <w:t>Hosting Producción</w:t>
+              <w:t>Spot</w:t>
+            </w:r>
+            <w:r>
+              <w:rPr>
+                <w:lang w:val="es-ES"/>
+              </w:rPr>
+              <w:t>s</w:t>
+            </w:r>
+            <w:r>
+              <w:rPr>
+                <w:lang w:val="es-ES"/>
+              </w:rPr>
+              <w:t xml:space="preserve"> Publicitario</w:t>
+            </w:r>
+            <w:r>
+              <w:rPr>
+                <w:lang w:val="es-ES"/>
+              </w:rPr>
+              <w:t>s</w:t>
             </w:r>
           </w:p>
         </w:tc>
@@ -4616,13 +5231,7 @@
               <w:rPr>
                 <w:lang w:val="es-ES"/>
               </w:rPr>
-              <w:t>$200</w:t>
-            </w:r>
-            <w:r>
-              <w:rPr>
-                <w:lang w:val="es-ES"/>
-              </w:rPr>
-              <w:t xml:space="preserve"> x Mes</w:t>
+              <w:t>Armado de Videos Publicitarios para promocionar el sitio</w:t>
             </w:r>
           </w:p>
         </w:tc>
@@ -4642,7 +5251,14 @@
                 <w:b/>
                 <w:lang w:val="es-ES"/>
               </w:rPr>
-              <w:t>$2.400</w:t>
+              <w:t>$</w:t>
+            </w:r>
+            <w:r>
+              <w:rPr>
+                <w:b/>
+                <w:lang w:val="es-ES"/>
+              </w:rPr>
+              <w:t>2000</w:t>
             </w:r>
           </w:p>
         </w:tc>
@@ -4663,7 +5279,7 @@
               <w:rPr>
                 <w:lang w:val="es-ES"/>
               </w:rPr>
-              <w:t>Dominio</w:t>
+              <w:t>Campaña publicitaria en Facebook</w:t>
             </w:r>
           </w:p>
         </w:tc>
@@ -4681,7 +5297,37 @@
               <w:rPr>
                 <w:lang w:val="es-ES"/>
               </w:rPr>
-              <w:t>$200 x Año</w:t>
+              <w:t>Campa</w:t>
+            </w:r>
+            <w:r>
+              <w:rPr>
+                <w:lang w:val="es-ES"/>
+              </w:rPr>
+              <w:t>ña destinada a personas entre 18 y 30</w:t>
+            </w:r>
+            <w:r>
+              <w:rPr>
+                <w:lang w:val="es-ES"/>
+              </w:rPr>
+              <w:t xml:space="preserve"> años, de Córdoba, con intereses en fútbol</w:t>
+            </w:r>
+            <w:r>
+              <w:rPr>
+                <w:lang w:val="es-ES"/>
+              </w:rPr>
+              <w:t xml:space="preserve">. Alcanzando </w:t>
+            </w:r>
+            <w:r>
+              <w:rPr>
+                <w:lang w:val="es-ES"/>
+              </w:rPr>
+              <w:t>300</w:t>
+            </w:r>
+            <w:r>
+              <w:rPr>
+                <w:lang w:val="es-ES"/>
+              </w:rPr>
+              <w:t>.000 impresiones.</w:t>
             </w:r>
           </w:p>
         </w:tc>
@@ -4708,7 +5354,14 @@
                 <w:b/>
                 <w:lang w:val="es-ES"/>
               </w:rPr>
-              <w:t>200</w:t>
+              <w:t>50</w:t>
+            </w:r>
+            <w:r>
+              <w:rPr>
+                <w:b/>
+                <w:lang w:val="es-ES"/>
+              </w:rPr>
+              <w:t>00</w:t>
             </w:r>
           </w:p>
         </w:tc>
@@ -4729,7 +5382,8 @@
               <w:rPr>
                 <w:lang w:val="es-ES"/>
               </w:rPr>
-              <w:t>Administración de Servidor</w:t>
+              <w:lastRenderedPageBreak/>
+              <w:t>Diseño/Impresión de Folletos</w:t>
             </w:r>
           </w:p>
         </w:tc>
@@ -4747,7 +5401,19 @@
               <w:rPr>
                 <w:lang w:val="es-ES"/>
               </w:rPr>
-              <w:t>$200 x Mes</w:t>
+              <w:t xml:space="preserve">Diseño de distintos Folletos a ser entregados a los </w:t>
+            </w:r>
+            <w:r>
+              <w:rPr>
+                <w:lang w:val="es-ES"/>
+              </w:rPr>
+              <w:t>administradores</w:t>
+            </w:r>
+            <w:r>
+              <w:rPr>
+                <w:lang w:val="es-ES"/>
+              </w:rPr>
+              <w:t xml:space="preserve"> en los torneos, sedes de futbol, y de manera virtual. </w:t>
             </w:r>
           </w:p>
         </w:tc>
@@ -4767,7 +5433,14 @@
                 <w:b/>
                 <w:lang w:val="es-ES"/>
               </w:rPr>
-              <w:t>$2.400</w:t>
+              <w:t>$</w:t>
+            </w:r>
+            <w:r>
+              <w:rPr>
+                <w:b/>
+                <w:lang w:val="es-ES"/>
+              </w:rPr>
+              <w:t>1500</w:t>
             </w:r>
           </w:p>
         </w:tc>
@@ -4788,7 +5461,7 @@
               <w:rPr>
                 <w:lang w:val="es-ES"/>
               </w:rPr>
-              <w:t>Gastos Extras</w:t>
+              <w:t>Vendedor</w:t>
             </w:r>
           </w:p>
         </w:tc>
@@ -4806,7 +5479,7 @@
               <w:rPr>
                 <w:lang w:val="es-ES"/>
               </w:rPr>
-              <w:t>$150 x Mes</w:t>
+              <w:t>Persona destinada a responder consultas y a contactar potenciales clientes. 8 Horas Semanales.</w:t>
             </w:r>
           </w:p>
         </w:tc>
@@ -4826,78 +5499,21 @@
                 <w:b/>
                 <w:lang w:val="es-ES"/>
               </w:rPr>
-              <w:t>$1</w:t>
+              <w:t>$</w:t>
             </w:r>
             <w:r>
               <w:rPr>
                 <w:b/>
                 <w:lang w:val="es-ES"/>
               </w:rPr>
-              <w:t>.</w:t>
+              <w:t>16</w:t>
             </w:r>
             <w:r>
               <w:rPr>
                 <w:b/>
                 <w:lang w:val="es-ES"/>
               </w:rPr>
-              <w:t>800</w:t>
-            </w:r>
-          </w:p>
-        </w:tc>
-      </w:tr>
-      <w:tr>
-        <w:tc>
-          <w:tcPr>
-            <w:tcW w:w="2530" w:type="dxa"/>
-            <w:shd w:val="clear" w:color="auto" w:fill="F2F2F2" w:themeFill="background1" w:themeFillShade="F2"/>
-          </w:tcPr>
-          <w:p>
-            <w:pPr>
-              <w:rPr>
-                <w:b/>
-                <w:lang w:val="es-ES"/>
-              </w:rPr>
-            </w:pPr>
-            <w:r>
-              <w:rPr>
-                <w:b/>
-                <w:lang w:val="es-ES"/>
-              </w:rPr>
-              <w:t>Total</w:t>
-            </w:r>
-          </w:p>
-        </w:tc>
-        <w:tc>
-          <w:tcPr>
-            <w:tcW w:w="4956" w:type="dxa"/>
-            <w:shd w:val="clear" w:color="auto" w:fill="F2F2F2" w:themeFill="background1" w:themeFillShade="F2"/>
-          </w:tcPr>
-          <w:p>
-            <w:pPr>
-              <w:rPr>
-                <w:lang w:val="es-ES"/>
-              </w:rPr>
-            </w:pPr>
-          </w:p>
-        </w:tc>
-        <w:tc>
-          <w:tcPr>
-            <w:tcW w:w="1839" w:type="dxa"/>
-            <w:shd w:val="clear" w:color="auto" w:fill="F2F2F2" w:themeFill="background1" w:themeFillShade="F2"/>
-          </w:tcPr>
-          <w:p>
-            <w:pPr>
-              <w:rPr>
-                <w:b/>
-                <w:lang w:val="es-ES"/>
-              </w:rPr>
-            </w:pPr>
-            <w:r>
-              <w:rPr>
-                <w:b/>
-                <w:lang w:val="es-ES"/>
-              </w:rPr>
-              <w:t>$6.800</w:t>
+              <w:t>00 Mensuales</w:t>
             </w:r>
           </w:p>
         </w:tc>
@@ -4905,8 +5521,9 @@
     </w:tbl>
     <w:p>
       <w:pPr>
-        <w:rPr>
-          <w:noProof/>
+        <w:spacing w:after="0"/>
+        <w:jc w:val="both"/>
+        <w:rPr>
           <w:lang w:val="es-ES"/>
         </w:rPr>
       </w:pPr>
@@ -4914,19 +5531,19 @@
     <w:p>
       <w:pPr>
         <w:pStyle w:val="Ttulo2"/>
-        <w:spacing w:after="120"/>
+        <w:spacing w:after="240"/>
         <w:rPr>
           <w:noProof/>
           <w:lang w:val="es-ES"/>
         </w:rPr>
       </w:pPr>
-      <w:bookmarkStart w:id="5" w:name="_Toc400485975"/>
+      <w:bookmarkStart w:id="5" w:name="_Toc401999479"/>
       <w:r>
         <w:rPr>
           <w:noProof/>
           <w:lang w:val="es-ES"/>
         </w:rPr>
-        <w:t>Costos de Marketing</w:t>
+        <w:t>Costos de Mantenimiento</w:t>
       </w:r>
       <w:bookmarkEnd w:id="5"/>
     </w:p>
@@ -4945,447 +5562,6 @@
         <w:tc>
           <w:tcPr>
             <w:tcW w:w="2530" w:type="dxa"/>
-            <w:shd w:val="clear" w:color="auto" w:fill="BFBFBF" w:themeFill="background1" w:themeFillShade="BF"/>
-          </w:tcPr>
-          <w:p>
-            <w:pPr>
-              <w:jc w:val="both"/>
-              <w:rPr>
-                <w:lang w:val="es-ES"/>
-              </w:rPr>
-            </w:pPr>
-            <w:r>
-              <w:rPr>
-                <w:lang w:val="es-ES"/>
-              </w:rPr>
-              <w:t>Recurso</w:t>
-            </w:r>
-          </w:p>
-        </w:tc>
-        <w:tc>
-          <w:tcPr>
-            <w:tcW w:w="4956" w:type="dxa"/>
-            <w:shd w:val="clear" w:color="auto" w:fill="BFBFBF" w:themeFill="background1" w:themeFillShade="BF"/>
-          </w:tcPr>
-          <w:p>
-            <w:pPr>
-              <w:jc w:val="both"/>
-              <w:rPr>
-                <w:lang w:val="es-ES"/>
-              </w:rPr>
-            </w:pPr>
-            <w:r>
-              <w:rPr>
-                <w:lang w:val="es-ES"/>
-              </w:rPr>
-              <w:t>Descripción</w:t>
-            </w:r>
-          </w:p>
-        </w:tc>
-        <w:tc>
-          <w:tcPr>
-            <w:tcW w:w="1839" w:type="dxa"/>
-            <w:shd w:val="clear" w:color="auto" w:fill="BFBFBF" w:themeFill="background1" w:themeFillShade="BF"/>
-          </w:tcPr>
-          <w:p>
-            <w:pPr>
-              <w:jc w:val="both"/>
-              <w:rPr>
-                <w:lang w:val="es-ES"/>
-              </w:rPr>
-            </w:pPr>
-            <w:r>
-              <w:rPr>
-                <w:lang w:val="es-ES"/>
-              </w:rPr>
-              <w:t>Total</w:t>
-            </w:r>
-          </w:p>
-        </w:tc>
-      </w:tr>
-      <w:tr>
-        <w:tc>
-          <w:tcPr>
-            <w:tcW w:w="2530" w:type="dxa"/>
-            <w:shd w:val="clear" w:color="auto" w:fill="F2F2F2" w:themeFill="background1" w:themeFillShade="F2"/>
-          </w:tcPr>
-          <w:p>
-            <w:pPr>
-              <w:rPr>
-                <w:lang w:val="es-ES"/>
-              </w:rPr>
-            </w:pPr>
-            <w:r>
-              <w:rPr>
-                <w:lang w:val="es-ES"/>
-              </w:rPr>
-              <w:t>Spot</w:t>
-            </w:r>
-            <w:r>
-              <w:rPr>
-                <w:lang w:val="es-ES"/>
-              </w:rPr>
-              <w:t>s</w:t>
-            </w:r>
-            <w:r>
-              <w:rPr>
-                <w:lang w:val="es-ES"/>
-              </w:rPr>
-              <w:t xml:space="preserve"> Publicitario</w:t>
-            </w:r>
-            <w:r>
-              <w:rPr>
-                <w:lang w:val="es-ES"/>
-              </w:rPr>
-              <w:t>s</w:t>
-            </w:r>
-          </w:p>
-        </w:tc>
-        <w:tc>
-          <w:tcPr>
-            <w:tcW w:w="4956" w:type="dxa"/>
-          </w:tcPr>
-          <w:p>
-            <w:pPr>
-              <w:rPr>
-                <w:lang w:val="es-ES"/>
-              </w:rPr>
-            </w:pPr>
-            <w:r>
-              <w:rPr>
-                <w:lang w:val="es-ES"/>
-              </w:rPr>
-              <w:t>Armado de Videos Publicitarios para promocionar el sitio</w:t>
-            </w:r>
-          </w:p>
-        </w:tc>
-        <w:tc>
-          <w:tcPr>
-            <w:tcW w:w="1839" w:type="dxa"/>
-          </w:tcPr>
-          <w:p>
-            <w:pPr>
-              <w:rPr>
-                <w:b/>
-                <w:lang w:val="es-ES"/>
-              </w:rPr>
-            </w:pPr>
-            <w:r>
-              <w:rPr>
-                <w:b/>
-                <w:lang w:val="es-ES"/>
-              </w:rPr>
-              <w:t>$</w:t>
-            </w:r>
-            <w:r>
-              <w:rPr>
-                <w:b/>
-                <w:lang w:val="es-ES"/>
-              </w:rPr>
-              <w:t>2000</w:t>
-            </w:r>
-          </w:p>
-        </w:tc>
-      </w:tr>
-      <w:tr>
-        <w:tc>
-          <w:tcPr>
-            <w:tcW w:w="2530" w:type="dxa"/>
-            <w:shd w:val="clear" w:color="auto" w:fill="F2F2F2" w:themeFill="background1" w:themeFillShade="F2"/>
-          </w:tcPr>
-          <w:p>
-            <w:pPr>
-              <w:rPr>
-                <w:lang w:val="es-ES"/>
-              </w:rPr>
-            </w:pPr>
-            <w:r>
-              <w:rPr>
-                <w:lang w:val="es-ES"/>
-              </w:rPr>
-              <w:t>Campaña publicitaria en Facebook</w:t>
-            </w:r>
-          </w:p>
-        </w:tc>
-        <w:tc>
-          <w:tcPr>
-            <w:tcW w:w="4956" w:type="dxa"/>
-          </w:tcPr>
-          <w:p>
-            <w:pPr>
-              <w:rPr>
-                <w:lang w:val="es-ES"/>
-              </w:rPr>
-            </w:pPr>
-            <w:r>
-              <w:rPr>
-                <w:lang w:val="es-ES"/>
-              </w:rPr>
-              <w:t>Campa</w:t>
-            </w:r>
-            <w:r>
-              <w:rPr>
-                <w:lang w:val="es-ES"/>
-              </w:rPr>
-              <w:t>ña destinada a personas entre 18 y 30</w:t>
-            </w:r>
-            <w:r>
-              <w:rPr>
-                <w:lang w:val="es-ES"/>
-              </w:rPr>
-              <w:t xml:space="preserve"> años, de Córdoba, con intereses en fútbol</w:t>
-            </w:r>
-            <w:r>
-              <w:rPr>
-                <w:lang w:val="es-ES"/>
-              </w:rPr>
-              <w:t xml:space="preserve">. Alcanzando </w:t>
-            </w:r>
-            <w:r>
-              <w:rPr>
-                <w:lang w:val="es-ES"/>
-              </w:rPr>
-              <w:t>300</w:t>
-            </w:r>
-            <w:r>
-              <w:rPr>
-                <w:lang w:val="es-ES"/>
-              </w:rPr>
-              <w:t>.000 impresiones.</w:t>
-            </w:r>
-          </w:p>
-        </w:tc>
-        <w:tc>
-          <w:tcPr>
-            <w:tcW w:w="1839" w:type="dxa"/>
-          </w:tcPr>
-          <w:p>
-            <w:pPr>
-              <w:rPr>
-                <w:b/>
-                <w:lang w:val="es-ES"/>
-              </w:rPr>
-            </w:pPr>
-            <w:r>
-              <w:rPr>
-                <w:b/>
-                <w:lang w:val="es-ES"/>
-              </w:rPr>
-              <w:t>$</w:t>
-            </w:r>
-            <w:r>
-              <w:rPr>
-                <w:b/>
-                <w:lang w:val="es-ES"/>
-              </w:rPr>
-              <w:t>50</w:t>
-            </w:r>
-            <w:r>
-              <w:rPr>
-                <w:b/>
-                <w:lang w:val="es-ES"/>
-              </w:rPr>
-              <w:t>00</w:t>
-            </w:r>
-          </w:p>
-        </w:tc>
-      </w:tr>
-      <w:tr>
-        <w:tc>
-          <w:tcPr>
-            <w:tcW w:w="2530" w:type="dxa"/>
-            <w:shd w:val="clear" w:color="auto" w:fill="F2F2F2" w:themeFill="background1" w:themeFillShade="F2"/>
-          </w:tcPr>
-          <w:p>
-            <w:pPr>
-              <w:rPr>
-                <w:lang w:val="es-ES"/>
-              </w:rPr>
-            </w:pPr>
-            <w:r>
-              <w:rPr>
-                <w:lang w:val="es-ES"/>
-              </w:rPr>
-              <w:lastRenderedPageBreak/>
-              <w:t>Diseño/Impresión de Folletos</w:t>
-            </w:r>
-          </w:p>
-        </w:tc>
-        <w:tc>
-          <w:tcPr>
-            <w:tcW w:w="4956" w:type="dxa"/>
-          </w:tcPr>
-          <w:p>
-            <w:pPr>
-              <w:rPr>
-                <w:lang w:val="es-ES"/>
-              </w:rPr>
-            </w:pPr>
-            <w:r>
-              <w:rPr>
-                <w:lang w:val="es-ES"/>
-              </w:rPr>
-              <w:t xml:space="preserve">Diseño de distintos Folletos a ser entregados a los </w:t>
-            </w:r>
-            <w:r>
-              <w:rPr>
-                <w:lang w:val="es-ES"/>
-              </w:rPr>
-              <w:t>administradores</w:t>
-            </w:r>
-            <w:r>
-              <w:rPr>
-                <w:lang w:val="es-ES"/>
-              </w:rPr>
-              <w:t xml:space="preserve"> en los torneos, sedes de futbol, y de manera virtual. </w:t>
-            </w:r>
-          </w:p>
-        </w:tc>
-        <w:tc>
-          <w:tcPr>
-            <w:tcW w:w="1839" w:type="dxa"/>
-          </w:tcPr>
-          <w:p>
-            <w:pPr>
-              <w:rPr>
-                <w:b/>
-                <w:lang w:val="es-ES"/>
-              </w:rPr>
-            </w:pPr>
-            <w:r>
-              <w:rPr>
-                <w:b/>
-                <w:lang w:val="es-ES"/>
-              </w:rPr>
-              <w:t>$</w:t>
-            </w:r>
-            <w:r>
-              <w:rPr>
-                <w:b/>
-                <w:lang w:val="es-ES"/>
-              </w:rPr>
-              <w:t>1500</w:t>
-            </w:r>
-          </w:p>
-        </w:tc>
-      </w:tr>
-      <w:tr>
-        <w:tc>
-          <w:tcPr>
-            <w:tcW w:w="2530" w:type="dxa"/>
-            <w:shd w:val="clear" w:color="auto" w:fill="F2F2F2" w:themeFill="background1" w:themeFillShade="F2"/>
-          </w:tcPr>
-          <w:p>
-            <w:pPr>
-              <w:rPr>
-                <w:lang w:val="es-ES"/>
-              </w:rPr>
-            </w:pPr>
-            <w:r>
-              <w:rPr>
-                <w:lang w:val="es-ES"/>
-              </w:rPr>
-              <w:t>Vendedor</w:t>
-            </w:r>
-          </w:p>
-        </w:tc>
-        <w:tc>
-          <w:tcPr>
-            <w:tcW w:w="4956" w:type="dxa"/>
-          </w:tcPr>
-          <w:p>
-            <w:pPr>
-              <w:rPr>
-                <w:lang w:val="es-ES"/>
-              </w:rPr>
-            </w:pPr>
-            <w:r>
-              <w:rPr>
-                <w:lang w:val="es-ES"/>
-              </w:rPr>
-              <w:t>Persona destinada a responder consultas y a contactar potenciales clientes. 8 Horas Semanales.</w:t>
-            </w:r>
-          </w:p>
-        </w:tc>
-        <w:tc>
-          <w:tcPr>
-            <w:tcW w:w="1839" w:type="dxa"/>
-          </w:tcPr>
-          <w:p>
-            <w:pPr>
-              <w:rPr>
-                <w:b/>
-                <w:lang w:val="es-ES"/>
-              </w:rPr>
-            </w:pPr>
-            <w:r>
-              <w:rPr>
-                <w:b/>
-                <w:lang w:val="es-ES"/>
-              </w:rPr>
-              <w:t>$</w:t>
-            </w:r>
-            <w:r>
-              <w:rPr>
-                <w:b/>
-                <w:lang w:val="es-ES"/>
-              </w:rPr>
-              <w:t>16</w:t>
-            </w:r>
-            <w:r>
-              <w:rPr>
-                <w:b/>
-                <w:lang w:val="es-ES"/>
-              </w:rPr>
-              <w:t>00 Mensuales</w:t>
-            </w:r>
-          </w:p>
-        </w:tc>
-      </w:tr>
-    </w:tbl>
-    <w:p>
-      <w:pPr>
-        <w:spacing w:after="0"/>
-        <w:jc w:val="both"/>
-        <w:rPr>
-          <w:lang w:val="es-ES"/>
-        </w:rPr>
-      </w:pPr>
-    </w:p>
-    <w:p>
-      <w:pPr>
-        <w:pStyle w:val="Ttulo2"/>
-        <w:spacing w:after="240"/>
-        <w:rPr>
-          <w:noProof/>
-          <w:lang w:val="es-ES"/>
-        </w:rPr>
-      </w:pPr>
-      <w:bookmarkStart w:id="6" w:name="_Toc400485976"/>
-      <w:r>
-        <w:rPr>
-          <w:noProof/>
-          <w:lang w:val="es-ES"/>
-        </w:rPr>
-        <w:t>Costos de Mantenimiento</w:t>
-      </w:r>
-      <w:bookmarkEnd w:id="6"/>
-    </w:p>
-    <w:tbl>
-      <w:tblPr>
-        <w:tblStyle w:val="Tablaconcuadrcula"/>
-        <w:tblW w:w="0" w:type="auto"/>
-        <w:tblLook w:val="0420" w:firstRow="1" w:lastRow="0" w:firstColumn="0" w:lastColumn="0" w:noHBand="0" w:noVBand="1"/>
-      </w:tblPr>
-      <w:tblGrid>
-        <w:gridCol w:w="2530"/>
-        <w:gridCol w:w="4956"/>
-        <w:gridCol w:w="1839"/>
-      </w:tblGrid>
-      <w:tr>
-        <w:tc>
-          <w:tcPr>
-            <w:tcW w:w="2530" w:type="dxa"/>
             <w:tcBorders>
               <w:top w:val="single" w:sz="4" w:space="0" w:color="000000" w:themeColor="text1"/>
               <w:left w:val="single" w:sz="4" w:space="0" w:color="000000" w:themeColor="text1"/>
@@ -5573,14 +5749,14 @@
           <w:lang w:val="es-ES"/>
         </w:rPr>
       </w:pPr>
-      <w:bookmarkStart w:id="7" w:name="_Toc400485977"/>
+      <w:bookmarkStart w:id="6" w:name="_Toc401999480"/>
       <w:r>
         <w:rPr>
           <w:lang w:val="es-ES"/>
         </w:rPr>
         <w:t>Otros Costos</w:t>
       </w:r>
-      <w:bookmarkEnd w:id="7"/>
+      <w:bookmarkEnd w:id="6"/>
     </w:p>
     <w:p>
       <w:pPr>
@@ -6150,27 +6326,21 @@
     </w:p>
     <w:p>
       <w:pPr>
-        <w:rPr>
-          <w:lang w:val="es-ES"/>
-        </w:rPr>
-      </w:pPr>
-    </w:p>
-    <w:p>
-      <w:pPr>
         <w:pStyle w:val="Ttulo2"/>
         <w:spacing w:after="120"/>
         <w:rPr>
           <w:lang w:val="es-ES"/>
         </w:rPr>
       </w:pPr>
-      <w:bookmarkStart w:id="8" w:name="_Toc400485978"/>
+      <w:bookmarkStart w:id="7" w:name="_Toc401999481"/>
       <w:r>
         <w:rPr>
           <w:lang w:val="es-ES"/>
         </w:rPr>
+        <w:lastRenderedPageBreak/>
         <w:t>Resumen de Costos Anual</w:t>
       </w:r>
-      <w:bookmarkEnd w:id="8"/>
+      <w:bookmarkEnd w:id="7"/>
     </w:p>
     <w:tbl>
       <w:tblPr>
@@ -6820,14 +6990,20 @@
           <w:lang w:val="es-ES"/>
         </w:rPr>
       </w:pPr>
-      <w:bookmarkStart w:id="9" w:name="_Toc400485979"/>
+      <w:bookmarkStart w:id="8" w:name="_Toc401999482"/>
       <w:r>
         <w:rPr>
           <w:lang w:val="es-ES"/>
         </w:rPr>
         <w:t>Ingresos</w:t>
       </w:r>
-      <w:bookmarkEnd w:id="9"/>
+      <w:r>
+        <w:rPr>
+          <w:lang w:val="es-ES"/>
+        </w:rPr>
+        <w:t xml:space="preserve"> y Plan de Venta</w:t>
+      </w:r>
+      <w:bookmarkEnd w:id="8"/>
     </w:p>
     <w:p>
       <w:pPr>
@@ -6836,14 +7012,14 @@
           <w:lang w:val="es-ES"/>
         </w:rPr>
       </w:pPr>
-      <w:bookmarkStart w:id="10" w:name="_Toc400485980"/>
+      <w:bookmarkStart w:id="9" w:name="_Toc401999483"/>
       <w:r>
         <w:rPr>
           <w:lang w:val="es-ES"/>
         </w:rPr>
         <w:t>Membresías</w:t>
       </w:r>
-      <w:bookmarkEnd w:id="10"/>
+      <w:bookmarkEnd w:id="9"/>
     </w:p>
     <w:p>
       <w:pPr>
@@ -7102,14 +7278,14 @@
           <w:lang w:val="es-ES"/>
         </w:rPr>
       </w:pPr>
-      <w:bookmarkStart w:id="11" w:name="_Toc400485981"/>
+      <w:bookmarkStart w:id="10" w:name="_Toc401999484"/>
       <w:r>
         <w:rPr>
           <w:lang w:val="es-ES"/>
         </w:rPr>
         <w:t>Clientes</w:t>
       </w:r>
-      <w:bookmarkEnd w:id="11"/>
+      <w:bookmarkEnd w:id="10"/>
     </w:p>
     <w:p>
       <w:pPr>
@@ -8802,12 +8978,304 @@
     </w:tbl>
     <w:p>
       <w:pPr>
+        <w:rPr>
+          <w:rFonts w:ascii="Times New Roman" w:hAnsi="Times New Roman" w:cs="Times New Roman"/>
+          <w:b/>
+          <w:sz w:val="24"/>
+          <w:szCs w:val="24"/>
+          <w:lang w:val="es-ES" w:eastAsia="es-ES"/>
+        </w:rPr>
+      </w:pPr>
+      <w:r>
+        <w:rPr>
+          <w:b/>
+          <w:lang w:val="es-ES" w:eastAsia="es-ES"/>
+        </w:rPr>
+        <w:t>Para alcanzar esta cantidad de clientes se propone el siguiente plan:</w:t>
+      </w:r>
+    </w:p>
+    <w:p>
+      <w:pPr>
+        <w:rPr>
+          <w:rFonts w:ascii="Times New Roman" w:hAnsi="Times New Roman" w:cs="Times New Roman"/>
+          <w:sz w:val="24"/>
+          <w:szCs w:val="24"/>
+          <w:lang w:val="es-ES" w:eastAsia="es-ES"/>
+        </w:rPr>
+      </w:pPr>
+      <w:r>
+        <w:rPr>
+          <w:lang w:val="es-ES" w:eastAsia="es-ES"/>
+        </w:rPr>
+        <w:lastRenderedPageBreak/>
+        <w:t>1-A través de las campañas de marketing digital, se generarán aproximadamente unas 400.000 impresiones.</w:t>
+      </w:r>
+    </w:p>
+    <w:p>
+      <w:pPr>
+        <w:rPr>
+          <w:rFonts w:ascii="Times New Roman" w:hAnsi="Times New Roman" w:cs="Times New Roman"/>
+          <w:sz w:val="24"/>
+          <w:szCs w:val="24"/>
+          <w:lang w:val="es-ES" w:eastAsia="es-ES"/>
+        </w:rPr>
+      </w:pPr>
+      <w:r>
+        <w:rPr>
+          <w:lang w:val="es-ES" w:eastAsia="es-ES"/>
+        </w:rPr>
+        <w:t xml:space="preserve">2-De estas impresiones, se espera que solo el 10%, haga </w:t>
+      </w:r>
+      <w:proofErr w:type="spellStart"/>
+      <w:r>
+        <w:rPr>
+          <w:lang w:val="es-ES" w:eastAsia="es-ES"/>
+        </w:rPr>
+        <w:t>click</w:t>
+      </w:r>
+      <w:proofErr w:type="spellEnd"/>
+      <w:r>
+        <w:rPr>
+          <w:lang w:val="es-ES" w:eastAsia="es-ES"/>
+        </w:rPr>
+        <w:t xml:space="preserve"> en el anuncio e ingrese a nuestro sitio. Si bien puede llegar a ser un porcentaje alto, haremos que las impresiones apunten específicamente a personas relacionadas a nuestro </w:t>
+      </w:r>
+      <w:proofErr w:type="spellStart"/>
+      <w:r>
+        <w:rPr>
+          <w:lang w:val="es-ES" w:eastAsia="es-ES"/>
+        </w:rPr>
+        <w:t>tarjet</w:t>
+      </w:r>
+      <w:proofErr w:type="spellEnd"/>
+      <w:r>
+        <w:rPr>
+          <w:lang w:val="es-ES" w:eastAsia="es-ES"/>
+        </w:rPr>
+        <w:t>.</w:t>
+      </w:r>
+    </w:p>
+    <w:p>
+      <w:pPr>
+        <w:rPr>
+          <w:rFonts w:ascii="Times New Roman" w:hAnsi="Times New Roman" w:cs="Times New Roman"/>
+          <w:sz w:val="24"/>
+          <w:szCs w:val="24"/>
+          <w:lang w:val="es-ES" w:eastAsia="es-ES"/>
+        </w:rPr>
+      </w:pPr>
+      <w:r>
+        <w:rPr>
+          <w:lang w:val="es-ES" w:eastAsia="es-ES"/>
+        </w:rPr>
+        <w:t>3-De ese 10% solo esperamos que un 10% se interese en nuestro producto</w:t>
+      </w:r>
+    </w:p>
+    <w:p>
+      <w:pPr>
+        <w:rPr>
+          <w:rFonts w:ascii="Times New Roman" w:hAnsi="Times New Roman" w:cs="Times New Roman"/>
+          <w:sz w:val="24"/>
+          <w:szCs w:val="24"/>
+          <w:lang w:val="es-ES" w:eastAsia="es-ES"/>
+        </w:rPr>
+      </w:pPr>
+      <w:r>
+        <w:rPr>
+          <w:lang w:val="es-ES" w:eastAsia="es-ES"/>
+        </w:rPr>
+        <w:t xml:space="preserve">4- Por último, esperamos que un 10% de las personas interesadas, adquiera una membresía en </w:t>
+      </w:r>
+      <w:proofErr w:type="spellStart"/>
+      <w:r>
+        <w:rPr>
+          <w:b/>
+          <w:bCs/>
+          <w:lang w:val="es-ES" w:eastAsia="es-ES"/>
+        </w:rPr>
+        <w:t>QueGolazo</w:t>
+      </w:r>
+      <w:proofErr w:type="spellEnd"/>
+      <w:r>
+        <w:rPr>
+          <w:b/>
+          <w:bCs/>
+          <w:lang w:val="es-ES" w:eastAsia="es-ES"/>
+        </w:rPr>
+        <w:t>!</w:t>
+      </w:r>
+    </w:p>
+    <w:p>
+      <w:pPr>
+        <w:rPr>
+          <w:rFonts w:ascii="Times New Roman" w:hAnsi="Times New Roman" w:cs="Times New Roman"/>
+          <w:sz w:val="24"/>
+          <w:szCs w:val="24"/>
+          <w:lang w:val="es-ES" w:eastAsia="es-ES"/>
+        </w:rPr>
+      </w:pPr>
+      <w:r>
+        <w:rPr>
+          <w:lang w:val="es-ES" w:eastAsia="es-ES"/>
+        </w:rPr>
+        <w:t>Total: 400.000 * 0.1 * 0.1 * 0.1 = 400 Clientes.</w:t>
+      </w:r>
+    </w:p>
+    <w:p>
+      <w:pPr>
+        <w:rPr>
+          <w:rFonts w:ascii="Times New Roman" w:hAnsi="Times New Roman" w:cs="Times New Roman"/>
+          <w:sz w:val="24"/>
+          <w:szCs w:val="24"/>
+          <w:lang w:val="es-ES" w:eastAsia="es-ES"/>
+        </w:rPr>
+      </w:pPr>
+      <w:r>
+        <w:rPr>
+          <w:lang w:val="es-ES" w:eastAsia="es-ES"/>
+        </w:rPr>
+        <w:t>Para complementar esta campaña de marketing, se complementará con el contacto directo con administradores de torneos, seduciéndolos con panfletos, videos, y un vendedor que responda todas las inquietudes.</w:t>
+      </w:r>
+    </w:p>
+    <w:p>
+      <w:pPr>
+        <w:rPr>
+          <w:rFonts w:ascii="Times New Roman" w:hAnsi="Times New Roman" w:cs="Times New Roman"/>
+          <w:sz w:val="24"/>
+          <w:szCs w:val="24"/>
+          <w:lang w:val="es-ES" w:eastAsia="es-ES"/>
+        </w:rPr>
+      </w:pPr>
+      <w:r>
+        <w:rPr>
+          <w:lang w:val="es-ES" w:eastAsia="es-ES"/>
+        </w:rPr>
+        <w:t>El primer contacto será a partir de Facebook, donde a partir de elaborados elementos (Sitio Web, Videos, Imágenes) se seducirá a los administradores.</w:t>
+      </w:r>
+    </w:p>
+    <w:p>
+      <w:pPr>
+        <w:rPr>
+          <w:rFonts w:ascii="Times New Roman" w:hAnsi="Times New Roman" w:cs="Times New Roman"/>
+          <w:sz w:val="24"/>
+          <w:szCs w:val="24"/>
+          <w:lang w:val="es-ES" w:eastAsia="es-ES"/>
+        </w:rPr>
+      </w:pPr>
+      <w:r>
+        <w:rPr>
+          <w:lang w:val="es-ES" w:eastAsia="es-ES"/>
+        </w:rPr>
+        <w:t>En la provincia de Córdoba, se pudo relevar 250 torneos con página web. Se intentará contactar a todos estos torneos, intentando lograr un 20% de adhesión.</w:t>
+      </w:r>
+    </w:p>
+    <w:p>
+      <w:pPr>
+        <w:rPr>
+          <w:rFonts w:ascii="Times New Roman" w:hAnsi="Times New Roman" w:cs="Times New Roman"/>
+          <w:sz w:val="24"/>
+          <w:szCs w:val="24"/>
+          <w:lang w:val="es-ES" w:eastAsia="es-ES"/>
+        </w:rPr>
+      </w:pPr>
+      <w:r>
+        <w:rPr>
+          <w:lang w:val="es-ES" w:eastAsia="es-ES"/>
+        </w:rPr>
+        <w:t>Total: 250 * 0.2 = 50 Clientes.</w:t>
+      </w:r>
+    </w:p>
+    <w:p>
+      <w:pPr>
+        <w:rPr>
+          <w:rFonts w:ascii="Times New Roman" w:hAnsi="Times New Roman" w:cs="Times New Roman"/>
+          <w:sz w:val="24"/>
+          <w:szCs w:val="24"/>
+          <w:lang w:val="es-ES" w:eastAsia="es-ES"/>
+        </w:rPr>
+      </w:pPr>
+      <w:proofErr w:type="spellStart"/>
+      <w:r>
+        <w:rPr>
+          <w:b/>
+          <w:bCs/>
+          <w:lang w:val="es-ES" w:eastAsia="es-ES"/>
+        </w:rPr>
+        <w:t>Viralización</w:t>
+      </w:r>
+      <w:proofErr w:type="spellEnd"/>
+      <w:r>
+        <w:rPr>
+          <w:b/>
+          <w:bCs/>
+          <w:lang w:val="es-ES" w:eastAsia="es-ES"/>
+        </w:rPr>
+        <w:t xml:space="preserve"> del sitio</w:t>
+      </w:r>
+    </w:p>
+    <w:p>
+      <w:pPr>
+        <w:rPr>
+          <w:rFonts w:ascii="Times New Roman" w:hAnsi="Times New Roman" w:cs="Times New Roman"/>
+          <w:sz w:val="24"/>
+          <w:szCs w:val="24"/>
+          <w:lang w:val="es-ES" w:eastAsia="es-ES"/>
+        </w:rPr>
+      </w:pPr>
+      <w:r>
+        <w:rPr>
+          <w:lang w:val="es-ES" w:eastAsia="es-ES"/>
+        </w:rPr>
+        <w:t xml:space="preserve">Dadas las características de nuestro producto, apenas un torneo comience a usar nuestra aplicación, nosotros recibiremos más potenciales clientes, dado que al acceder a la web del torneo, nuevas personas accederán a </w:t>
+      </w:r>
+      <w:proofErr w:type="spellStart"/>
+      <w:r>
+        <w:rPr>
+          <w:lang w:val="es-ES" w:eastAsia="es-ES"/>
+        </w:rPr>
+        <w:t>QueGolazo</w:t>
+      </w:r>
+      <w:proofErr w:type="spellEnd"/>
+      <w:r>
+        <w:rPr>
+          <w:lang w:val="es-ES" w:eastAsia="es-ES"/>
+        </w:rPr>
+        <w:t>, generando nuevos clientes, y así sucesivamente, permitiendo que nuestro sitio se dé a conocer cada vez más y más, obteniendo retroalimentación de nuestros propios clientes.</w:t>
+      </w:r>
+    </w:p>
+    <w:p>
+      <w:pPr>
+        <w:rPr>
+          <w:lang w:val="es-ES"/>
+        </w:rPr>
+      </w:pPr>
+    </w:p>
+    <w:p>
+      <w:pPr>
+        <w:rPr>
+          <w:rFonts w:eastAsiaTheme="majorEastAsia" w:cstheme="majorBidi"/>
+          <w:b/>
+          <w:caps/>
+          <w:spacing w:val="15"/>
+          <w:sz w:val="20"/>
+          <w:lang w:val="es-ES"/>
+        </w:rPr>
+      </w:pPr>
+      <w:r>
+        <w:rPr>
+          <w:lang w:val="es-ES"/>
+        </w:rPr>
+        <w:br w:type="page"/>
+      </w:r>
+    </w:p>
+    <w:p>
+      <w:pPr>
         <w:pStyle w:val="Ttulo2"/>
         <w:rPr>
           <w:lang w:val="es-ES"/>
         </w:rPr>
       </w:pPr>
-      <w:bookmarkStart w:id="12" w:name="_Toc400485982"/>
+      <w:bookmarkStart w:id="11" w:name="_Toc401999485"/>
       <w:r>
         <w:rPr>
           <w:lang w:val="es-ES"/>
@@ -8815,7 +9283,7 @@
         <w:lastRenderedPageBreak/>
         <w:t>Publicidad en Nuestra Página</w:t>
       </w:r>
-      <w:bookmarkEnd w:id="12"/>
+      <w:bookmarkEnd w:id="11"/>
     </w:p>
     <w:p>
       <w:pPr>
@@ -11076,14 +11544,14 @@
           <w:lang w:val="es-ES"/>
         </w:rPr>
       </w:pPr>
-      <w:bookmarkStart w:id="13" w:name="_Toc400485983"/>
+      <w:bookmarkStart w:id="12" w:name="_Toc401999486"/>
       <w:r>
         <w:rPr>
           <w:lang w:val="es-ES"/>
         </w:rPr>
         <w:t>Costos Frente a Ingresos</w:t>
       </w:r>
-      <w:bookmarkEnd w:id="13"/>
+      <w:bookmarkEnd w:id="12"/>
     </w:p>
     <w:tbl>
       <w:tblPr>
@@ -11736,13 +12204,513 @@
         </w:rPr>
       </w:pPr>
     </w:p>
+    <w:p>
+      <w:pPr>
+        <w:spacing w:after="0"/>
+        <w:jc w:val="both"/>
+        <w:rPr>
+          <w:lang w:val="es-ES"/>
+        </w:rPr>
+      </w:pPr>
+    </w:p>
+    <w:p>
+      <w:pPr>
+        <w:pStyle w:val="Ttulo1"/>
+        <w:rPr>
+          <w:lang w:val="es-ES"/>
+        </w:rPr>
+      </w:pPr>
+      <w:bookmarkStart w:id="13" w:name="_Toc401095401"/>
+      <w:bookmarkStart w:id="14" w:name="_Toc401999487"/>
+      <w:r>
+        <w:rPr>
+          <w:lang w:val="es-ES"/>
+        </w:rPr>
+        <w:t>Plan Operativo</w:t>
+      </w:r>
+      <w:bookmarkEnd w:id="13"/>
+      <w:bookmarkEnd w:id="14"/>
+    </w:p>
+    <w:p>
+      <w:pPr>
+        <w:rPr>
+          <w:rFonts w:ascii="Times New Roman" w:hAnsi="Times New Roman" w:cs="Times New Roman"/>
+          <w:sz w:val="24"/>
+          <w:szCs w:val="24"/>
+          <w:lang w:val="es-ES" w:eastAsia="es-ES"/>
+        </w:rPr>
+      </w:pPr>
+      <w:r>
+        <w:rPr>
+          <w:lang w:val="es-ES" w:eastAsia="es-ES"/>
+        </w:rPr>
+        <w:t>Las principales acciones a realizar para la implementación del emprendimiento son las siguientes:</w:t>
+      </w:r>
+    </w:p>
+    <w:p>
+      <w:pPr>
+        <w:rPr>
+          <w:rFonts w:ascii="Times New Roman" w:hAnsi="Times New Roman" w:cs="Times New Roman"/>
+          <w:sz w:val="24"/>
+          <w:szCs w:val="24"/>
+          <w:lang w:val="es-ES" w:eastAsia="es-ES"/>
+        </w:rPr>
+      </w:pPr>
+      <w:r>
+        <w:rPr>
+          <w:lang w:val="es-ES" w:eastAsia="es-ES"/>
+        </w:rPr>
+        <w:t xml:space="preserve">1° </w:t>
+      </w:r>
+      <w:r>
+        <w:rPr>
+          <w:b/>
+          <w:bCs/>
+          <w:lang w:val="es-ES" w:eastAsia="es-ES"/>
+        </w:rPr>
+        <w:t>Relevamiento e Identificación</w:t>
+      </w:r>
+      <w:r>
+        <w:rPr>
+          <w:lang w:val="es-ES" w:eastAsia="es-ES"/>
+        </w:rPr>
+        <w:t xml:space="preserve"> </w:t>
+      </w:r>
+      <w:r>
+        <w:rPr>
+          <w:b/>
+          <w:lang w:val="es-ES" w:eastAsia="es-ES"/>
+        </w:rPr>
+        <w:t>de principales necesidades:</w:t>
+      </w:r>
+      <w:r>
+        <w:rPr>
+          <w:lang w:val="es-ES" w:eastAsia="es-ES"/>
+        </w:rPr>
+        <w:t xml:space="preserve"> en un primer momento llevaremos a cabo el relevamiento y análisis de requerimientos para que el sistema se adapte y pueda cubrir las necesidades primarias de los clientes a los que apuntamos. Consistirá en la realización de entrevistas y cuestionarios a los principales clientes.</w:t>
+      </w:r>
+    </w:p>
+    <w:p>
+      <w:pPr>
+        <w:rPr>
+          <w:rFonts w:ascii="Times New Roman" w:hAnsi="Times New Roman" w:cs="Times New Roman"/>
+          <w:sz w:val="24"/>
+          <w:szCs w:val="24"/>
+          <w:lang w:val="es-ES" w:eastAsia="es-ES"/>
+        </w:rPr>
+      </w:pPr>
+      <w:r>
+        <w:rPr>
+          <w:lang w:val="es-ES" w:eastAsia="es-ES"/>
+        </w:rPr>
+        <w:t xml:space="preserve">2° </w:t>
+      </w:r>
+      <w:r>
+        <w:rPr>
+          <w:b/>
+          <w:bCs/>
+          <w:lang w:val="es-ES" w:eastAsia="es-ES"/>
+        </w:rPr>
+        <w:t>Desarrollo</w:t>
+      </w:r>
+      <w:r>
+        <w:rPr>
+          <w:lang w:val="es-ES" w:eastAsia="es-ES"/>
+        </w:rPr>
+        <w:t xml:space="preserve"> </w:t>
+      </w:r>
+      <w:r>
+        <w:rPr>
+          <w:b/>
+          <w:lang w:val="es-ES" w:eastAsia="es-ES"/>
+        </w:rPr>
+        <w:t>del producto de software:</w:t>
+      </w:r>
+      <w:r>
+        <w:rPr>
+          <w:lang w:val="es-ES" w:eastAsia="es-ES"/>
+        </w:rPr>
+        <w:t xml:space="preserve"> contamos con recursos humanos, recursos tecnológicos y de software para el desarrollo del producto. Prevemos que el desarrollo nos llevará 12 meses. Para ello contamos con dos desarrollares web y dos analistas funcionales/</w:t>
+      </w:r>
+      <w:proofErr w:type="spellStart"/>
+      <w:r>
+        <w:rPr>
+          <w:lang w:val="es-ES" w:eastAsia="es-ES"/>
+        </w:rPr>
+        <w:t>tester</w:t>
+      </w:r>
+      <w:proofErr w:type="spellEnd"/>
+      <w:r>
+        <w:rPr>
+          <w:lang w:val="es-ES" w:eastAsia="es-ES"/>
+        </w:rPr>
+        <w:t>, se cuenta con la infraestructura de desarrollo necesaria y con las licencias de desarrollo requeridas.</w:t>
+      </w:r>
+    </w:p>
+    <w:p>
+      <w:pPr>
+        <w:rPr>
+          <w:rFonts w:ascii="Times New Roman" w:hAnsi="Times New Roman" w:cs="Times New Roman"/>
+          <w:sz w:val="24"/>
+          <w:szCs w:val="24"/>
+          <w:lang w:val="es-ES" w:eastAsia="es-ES"/>
+        </w:rPr>
+      </w:pPr>
+      <w:r>
+        <w:rPr>
+          <w:lang w:val="es-ES" w:eastAsia="es-ES"/>
+        </w:rPr>
+        <w:lastRenderedPageBreak/>
+        <w:t xml:space="preserve">3° </w:t>
+      </w:r>
+      <w:proofErr w:type="spellStart"/>
+      <w:r>
+        <w:rPr>
+          <w:b/>
+          <w:bCs/>
+          <w:lang w:val="es-ES" w:eastAsia="es-ES"/>
+        </w:rPr>
+        <w:t>Testing</w:t>
+      </w:r>
+      <w:proofErr w:type="spellEnd"/>
+      <w:r>
+        <w:rPr>
+          <w:b/>
+          <w:bCs/>
+          <w:lang w:val="es-ES" w:eastAsia="es-ES"/>
+        </w:rPr>
+        <w:t>/ Validación con Clientes</w:t>
+      </w:r>
+      <w:r>
+        <w:rPr>
+          <w:lang w:val="es-ES" w:eastAsia="es-ES"/>
+        </w:rPr>
+        <w:t>: se preverá un período de dos meses para todo lo asociado a prueba y ajuste del producto antes de su puesta definitiva en producción. Es necesario ir validando todas las funcionalidades del sistema con distintos administradores de torneos, para asegurarnos que satisface realmente sus necesidades.</w:t>
+      </w:r>
+    </w:p>
+    <w:p>
+      <w:pPr>
+        <w:rPr>
+          <w:rFonts w:ascii="Times New Roman" w:hAnsi="Times New Roman" w:cs="Times New Roman"/>
+          <w:sz w:val="24"/>
+          <w:szCs w:val="24"/>
+          <w:lang w:val="es-ES" w:eastAsia="es-ES"/>
+        </w:rPr>
+      </w:pPr>
+      <w:r>
+        <w:rPr>
+          <w:lang w:val="es-ES" w:eastAsia="es-ES"/>
+        </w:rPr>
+        <w:t xml:space="preserve">3° </w:t>
+      </w:r>
+      <w:r>
+        <w:rPr>
+          <w:b/>
+          <w:bCs/>
+          <w:lang w:val="es-ES" w:eastAsia="es-ES"/>
+        </w:rPr>
+        <w:t>Implementación</w:t>
+      </w:r>
+      <w:r>
+        <w:rPr>
+          <w:lang w:val="es-ES" w:eastAsia="es-ES"/>
+        </w:rPr>
+        <w:t xml:space="preserve"> </w:t>
+      </w:r>
+      <w:r>
+        <w:rPr>
+          <w:b/>
+          <w:lang w:val="es-ES" w:eastAsia="es-ES"/>
+        </w:rPr>
+        <w:t>y puesta en producción del producto</w:t>
+      </w:r>
+    </w:p>
+    <w:p>
+      <w:pPr>
+        <w:rPr>
+          <w:rFonts w:ascii="Times New Roman" w:hAnsi="Times New Roman" w:cs="Times New Roman"/>
+          <w:sz w:val="24"/>
+          <w:szCs w:val="24"/>
+          <w:lang w:val="es-ES" w:eastAsia="es-ES"/>
+        </w:rPr>
+      </w:pPr>
+      <w:r>
+        <w:rPr>
+          <w:lang w:val="es-ES" w:eastAsia="es-ES"/>
+        </w:rPr>
+        <w:t>4°</w:t>
+      </w:r>
+      <w:r>
+        <w:rPr>
+          <w:b/>
+          <w:bCs/>
+          <w:lang w:val="es-ES" w:eastAsia="es-ES"/>
+        </w:rPr>
+        <w:t xml:space="preserve"> Promoción y Captación de potenciales Clientes</w:t>
+      </w:r>
+      <w:r>
+        <w:rPr>
+          <w:lang w:val="es-ES" w:eastAsia="es-ES"/>
+        </w:rPr>
+        <w:t xml:space="preserve"> </w:t>
+      </w:r>
+      <w:r>
+        <w:rPr>
+          <w:i/>
+          <w:lang w:val="es-ES" w:eastAsia="es-ES"/>
+        </w:rPr>
+        <w:t>(ver Plan de Marketing)</w:t>
+      </w:r>
+    </w:p>
+    <w:p>
+      <w:pPr>
+        <w:rPr>
+          <w:i/>
+          <w:lang w:val="es-ES" w:eastAsia="es-ES"/>
+        </w:rPr>
+      </w:pPr>
+      <w:r>
+        <w:rPr>
+          <w:lang w:val="es-ES" w:eastAsia="es-ES"/>
+        </w:rPr>
+        <w:t xml:space="preserve">5° </w:t>
+      </w:r>
+      <w:r>
+        <w:rPr>
+          <w:b/>
+          <w:bCs/>
+          <w:lang w:val="es-ES" w:eastAsia="es-ES"/>
+        </w:rPr>
+        <w:t xml:space="preserve">Venta del servicio </w:t>
+      </w:r>
+      <w:r>
+        <w:rPr>
+          <w:i/>
+          <w:lang w:val="es-ES" w:eastAsia="es-ES"/>
+        </w:rPr>
+        <w:t>(ver Plan de Ventas)</w:t>
+      </w:r>
+    </w:p>
+    <w:p>
+      <w:pPr>
+        <w:rPr>
+          <w:rFonts w:ascii="Times New Roman" w:hAnsi="Times New Roman" w:cs="Times New Roman"/>
+          <w:sz w:val="24"/>
+          <w:szCs w:val="24"/>
+          <w:lang w:val="es-ES" w:eastAsia="es-ES"/>
+        </w:rPr>
+      </w:pPr>
+      <w:r>
+        <w:rPr>
+          <w:lang w:val="es-ES" w:eastAsia="es-ES"/>
+        </w:rPr>
+        <w:t xml:space="preserve">Una vez que el producto logre cierta estabilidad en su consumo y utilización, las acciones a realizar consistirán básicamente en el </w:t>
+      </w:r>
+      <w:r>
+        <w:rPr>
+          <w:b/>
+          <w:bCs/>
+          <w:lang w:val="es-ES" w:eastAsia="es-ES"/>
+        </w:rPr>
+        <w:t>mantenimiento</w:t>
+      </w:r>
+      <w:r>
+        <w:rPr>
+          <w:lang w:val="es-ES" w:eastAsia="es-ES"/>
+        </w:rPr>
+        <w:t xml:space="preserve"> y soporte necesario a nuestros clientes.</w:t>
+      </w:r>
+    </w:p>
+    <w:p>
+      <w:pPr>
+        <w:rPr>
+          <w:lang w:val="es-ES"/>
+        </w:rPr>
+      </w:pPr>
+    </w:p>
+    <w:p>
+      <w:pPr>
+        <w:pStyle w:val="Ttulo1"/>
+        <w:rPr>
+          <w:lang w:val="es-ES"/>
+        </w:rPr>
+      </w:pPr>
+      <w:bookmarkStart w:id="15" w:name="_Toc401095402"/>
+      <w:bookmarkStart w:id="16" w:name="_Toc401999488"/>
+      <w:r>
+        <w:rPr>
+          <w:lang w:val="es-ES"/>
+        </w:rPr>
+        <w:t>Plan de Marketing</w:t>
+      </w:r>
+      <w:bookmarkEnd w:id="15"/>
+      <w:bookmarkEnd w:id="16"/>
+    </w:p>
+    <w:p>
+      <w:pPr>
+        <w:rPr>
+          <w:rFonts w:ascii="Times New Roman" w:hAnsi="Times New Roman" w:cs="Times New Roman"/>
+          <w:sz w:val="24"/>
+          <w:szCs w:val="24"/>
+          <w:lang w:val="es-ES" w:eastAsia="es-ES"/>
+        </w:rPr>
+      </w:pPr>
+      <w:r>
+        <w:rPr>
+          <w:lang w:val="es-ES" w:eastAsia="es-ES"/>
+        </w:rPr>
+        <w:t>El plan de marketing comprende una campaña digital de anuncios, y por otro lado se pretende llegar directamente a los potenciales clientes mediante vendedores.</w:t>
+      </w:r>
+    </w:p>
+    <w:p>
+      <w:pPr>
+        <w:rPr>
+          <w:rFonts w:ascii="Times New Roman" w:hAnsi="Times New Roman" w:cs="Times New Roman"/>
+          <w:sz w:val="24"/>
+          <w:szCs w:val="24"/>
+          <w:lang w:val="es-ES" w:eastAsia="es-ES"/>
+        </w:rPr>
+      </w:pPr>
+      <w:r>
+        <w:rPr>
+          <w:b/>
+          <w:bCs/>
+          <w:lang w:val="es-ES" w:eastAsia="es-ES"/>
+        </w:rPr>
+        <w:t>Campaña Digital</w:t>
+      </w:r>
+    </w:p>
+    <w:p>
+      <w:pPr>
+        <w:rPr>
+          <w:rFonts w:ascii="Times New Roman" w:hAnsi="Times New Roman" w:cs="Times New Roman"/>
+          <w:sz w:val="24"/>
+          <w:szCs w:val="24"/>
+          <w:lang w:val="es-ES" w:eastAsia="es-ES"/>
+        </w:rPr>
+      </w:pPr>
+      <w:r>
+        <w:rPr>
+          <w:lang w:val="es-ES" w:eastAsia="es-ES"/>
+        </w:rPr>
+        <w:t>La campaña digital comprende anuncios masivos en las redes sociales, preferentemente Facebook. La misma red social nos permite mostrar anuncios a grupos de personas específicos.</w:t>
+      </w:r>
+    </w:p>
+    <w:p>
+      <w:pPr>
+        <w:rPr>
+          <w:rFonts w:ascii="Times New Roman" w:hAnsi="Times New Roman" w:cs="Times New Roman"/>
+          <w:sz w:val="24"/>
+          <w:szCs w:val="24"/>
+          <w:lang w:val="es-ES" w:eastAsia="es-ES"/>
+        </w:rPr>
+      </w:pPr>
+      <w:r>
+        <w:rPr>
+          <w:lang w:val="es-ES" w:eastAsia="es-ES"/>
+        </w:rPr>
+        <w:t>Esta campaña está destinada a personas entre 18 y 30 años, de Córdoba, con intereses en fútbol. Alcanzando unas 400.000 impresiones.</w:t>
+      </w:r>
+    </w:p>
+    <w:p>
+      <w:pPr>
+        <w:rPr>
+          <w:rFonts w:ascii="Times New Roman" w:hAnsi="Times New Roman" w:cs="Times New Roman"/>
+          <w:sz w:val="24"/>
+          <w:szCs w:val="24"/>
+          <w:lang w:val="es-ES" w:eastAsia="es-ES"/>
+        </w:rPr>
+      </w:pPr>
+      <w:r>
+        <w:rPr>
+          <w:lang w:val="es-ES" w:eastAsia="es-ES"/>
+        </w:rPr>
+        <w:t>Se destinaran gastos para el armado de spots publicitarios, imágenes, entre otros.</w:t>
+      </w:r>
+    </w:p>
+    <w:p>
+      <w:pPr>
+        <w:rPr>
+          <w:rFonts w:ascii="Times New Roman" w:hAnsi="Times New Roman" w:cs="Times New Roman"/>
+          <w:sz w:val="24"/>
+          <w:szCs w:val="24"/>
+          <w:lang w:val="es-ES" w:eastAsia="es-ES"/>
+        </w:rPr>
+      </w:pPr>
+      <w:r>
+        <w:rPr>
+          <w:b/>
+          <w:bCs/>
+          <w:lang w:val="es-ES" w:eastAsia="es-ES"/>
+        </w:rPr>
+        <w:t>Vendedores</w:t>
+      </w:r>
+    </w:p>
+    <w:p>
+      <w:pPr>
+        <w:rPr>
+          <w:rFonts w:ascii="Times New Roman" w:hAnsi="Times New Roman" w:cs="Times New Roman"/>
+          <w:sz w:val="24"/>
+          <w:szCs w:val="24"/>
+          <w:lang w:val="es-ES" w:eastAsia="es-ES"/>
+        </w:rPr>
+      </w:pPr>
+      <w:r>
+        <w:rPr>
+          <w:lang w:val="es-ES" w:eastAsia="es-ES"/>
+        </w:rPr>
+        <w:t xml:space="preserve">Además de las campañas publicitarias, se </w:t>
+      </w:r>
+      <w:proofErr w:type="spellStart"/>
+      <w:r>
+        <w:rPr>
+          <w:lang w:val="es-ES" w:eastAsia="es-ES"/>
+        </w:rPr>
+        <w:t>prevée</w:t>
+      </w:r>
+      <w:proofErr w:type="spellEnd"/>
+      <w:r>
+        <w:rPr>
+          <w:lang w:val="es-ES" w:eastAsia="es-ES"/>
+        </w:rPr>
+        <w:t xml:space="preserve"> que vendedores se contacten directamente con los administradores de torneos de fútbol y entidades afines, con el fin de acercarles nuestras propuesta y lograr que conozcan las ventajas del uso de nuestro sistema.</w:t>
+      </w:r>
+    </w:p>
+    <w:p>
+      <w:pPr>
+        <w:rPr>
+          <w:rFonts w:ascii="Times New Roman" w:hAnsi="Times New Roman" w:cs="Times New Roman"/>
+          <w:sz w:val="24"/>
+          <w:szCs w:val="24"/>
+          <w:lang w:val="es-ES" w:eastAsia="es-ES"/>
+        </w:rPr>
+      </w:pPr>
+      <w:r>
+        <w:rPr>
+          <w:lang w:val="es-ES" w:eastAsia="es-ES"/>
+        </w:rPr>
+        <w:t>Los vendedores establecerán un contacto inicial a través de Facebook, dado que la gran mayoría de los torneos hace uso de esta red social, con posibilidad de establecer una reunión de acuerdo lo amerite la situación.</w:t>
+      </w:r>
+    </w:p>
+    <w:p>
+      <w:pPr>
+        <w:rPr>
+          <w:rFonts w:ascii="Times New Roman" w:hAnsi="Times New Roman" w:cs="Times New Roman"/>
+          <w:sz w:val="24"/>
+          <w:szCs w:val="24"/>
+          <w:lang w:val="es-ES" w:eastAsia="es-ES"/>
+        </w:rPr>
+      </w:pPr>
+      <w:r>
+        <w:rPr>
+          <w:lang w:val="es-ES" w:eastAsia="es-ES"/>
+        </w:rPr>
+        <w:t>Se diseñarán e imprimirán elegantes panfletos para la entrega en mano a clientes potenciales.</w:t>
+      </w:r>
+    </w:p>
     <w:sectPr>
-      <w:headerReference w:type="even" r:id="rId15"/>
-      <w:headerReference w:type="default" r:id="rId16"/>
-      <w:footerReference w:type="even" r:id="rId17"/>
-      <w:footerReference w:type="default" r:id="rId18"/>
-      <w:headerReference w:type="first" r:id="rId19"/>
-      <w:footerReference w:type="first" r:id="rId20"/>
+      <w:headerReference w:type="default" r:id="rId15"/>
+      <w:footerReference w:type="default" r:id="rId16"/>
       <w:pgSz w:w="12240" w:h="15840"/>
       <w:pgMar w:top="1440" w:right="1440" w:bottom="1440" w:left="1440" w:header="720" w:footer="227" w:gutter="0"/>
       <w:pgNumType w:start="0"/>
@@ -11780,16 +12748,6 @@
 </file>
 
 <file path=word/footer1.xml><?xml version="1.0" encoding="utf-8"?>
-<w:ftr xmlns:wpc="http://schemas.microsoft.com/office/word/2010/wordprocessingCanvas" xmlns:mc="http://schemas.openxmlformats.org/markup-compatibility/2006" xmlns:o="urn:schemas-microsoft-com:office:office" xmlns:r="http://schemas.openxmlformats.org/officeDocument/2006/relationships" xmlns:m="http://schemas.openxmlformats.org/officeDocument/2006/math" xmlns:v="urn:schemas-microsoft-com:vml" xmlns:wp14="http://schemas.microsoft.com/office/word/2010/wordprocessingDrawing" xmlns:wp="http://schemas.openxmlformats.org/drawingml/2006/wordprocessingDrawing" xmlns:w10="urn:schemas-microsoft-com:office:word" xmlns:w="http://schemas.openxmlformats.org/wordprocessingml/2006/main" xmlns:w14="http://schemas.microsoft.com/office/word/2010/wordml" xmlns:w15="http://schemas.microsoft.com/office/word/2012/wordml" xmlns:wpg="http://schemas.microsoft.com/office/word/2010/wordprocessingGroup" xmlns:wpi="http://schemas.microsoft.com/office/word/2010/wordprocessingInk" xmlns:wne="http://schemas.microsoft.com/office/word/2006/wordml" xmlns:wps="http://schemas.microsoft.com/office/word/2010/wordprocessingShape" mc:Ignorable="w14 w15 wp14">
-  <w:p>
-    <w:pPr>
-      <w:pStyle w:val="Piedepgina"/>
-    </w:pPr>
-  </w:p>
-</w:ftr>
-</file>
-
-<file path=word/footer2.xml><?xml version="1.0" encoding="utf-8"?>
 <w:ftr xmlns:wpc="http://schemas.microsoft.com/office/word/2010/wordprocessingCanvas" xmlns:mc="http://schemas.openxmlformats.org/markup-compatibility/2006" xmlns:o="urn:schemas-microsoft-com:office:office" xmlns:r="http://schemas.openxmlformats.org/officeDocument/2006/relationships" xmlns:m="http://schemas.openxmlformats.org/officeDocument/2006/math" xmlns:v="urn:schemas-microsoft-com:vml" xmlns:wp14="http://schemas.microsoft.com/office/word/2010/wordprocessingDrawing" xmlns:wp="http://schemas.openxmlformats.org/drawingml/2006/wordprocessingDrawing" xmlns:w10="urn:schemas-microsoft-com:office:word" xmlns:w="http://schemas.openxmlformats.org/wordprocessingml/2006/main" xmlns:w14="http://schemas.microsoft.com/office/word/2010/wordml" xmlns:w15="http://schemas.microsoft.com/office/word/2012/wordml" xmlns:wpg="http://schemas.microsoft.com/office/word/2010/wordprocessingGroup" xmlns:wpi="http://schemas.microsoft.com/office/word/2010/wordprocessingInk" xmlns:wne="http://schemas.microsoft.com/office/word/2006/wordml" xmlns:wps="http://schemas.microsoft.com/office/word/2010/wordprocessingShape" mc:Ignorable="w14 w15 wp14">
   <w:tbl>
     <w:tblPr>
@@ -11881,7 +12839,17 @@
               <w:szCs w:val="18"/>
               <w:lang w:val="es-AR"/>
             </w:rPr>
-            <w:t>Autores: All</w:t>
+            <w:t xml:space="preserve">Autores: </w:t>
+          </w:r>
+          <w:proofErr w:type="spellStart"/>
+          <w:r>
+            <w:rPr>
+              <w:color w:val="808080" w:themeColor="background1" w:themeShade="80"/>
+              <w:sz w:val="18"/>
+              <w:szCs w:val="18"/>
+              <w:lang w:val="es-AR"/>
+            </w:rPr>
+            <w:t>All</w:t>
           </w:r>
           <w:r>
             <w:rPr>
@@ -11890,7 +12858,26 @@
               <w:szCs w:val="18"/>
               <w:lang w:val="es-AR"/>
             </w:rPr>
-            <w:t xml:space="preserve">emand Facundo, </w:t>
+            <w:t>emand</w:t>
+          </w:r>
+          <w:proofErr w:type="spellEnd"/>
+          <w:r>
+            <w:rPr>
+              <w:color w:val="808080" w:themeColor="background1" w:themeShade="80"/>
+              <w:sz w:val="18"/>
+              <w:szCs w:val="18"/>
+              <w:lang w:val="es-AR"/>
+            </w:rPr>
+            <w:t xml:space="preserve"> Facundo, </w:t>
+          </w:r>
+          <w:r>
+            <w:rPr>
+              <w:color w:val="808080" w:themeColor="background1" w:themeShade="80"/>
+              <w:sz w:val="18"/>
+              <w:szCs w:val="18"/>
+              <w:lang w:val="es-AR"/>
+            </w:rPr>
+            <w:t xml:space="preserve">Herrera Antonio, </w:t>
           </w:r>
           <w:r>
             <w:rPr>
@@ -11900,6 +12887,15 @@
               <w:lang w:val="es-AR"/>
             </w:rPr>
             <w:t>Pedrosa Paula</w:t>
+          </w:r>
+          <w:r>
+            <w:rPr>
+              <w:color w:val="808080" w:themeColor="background1" w:themeShade="80"/>
+              <w:sz w:val="18"/>
+              <w:szCs w:val="18"/>
+              <w:lang w:val="es-AR"/>
+            </w:rPr>
+            <w:t>, Rojas Florencia</w:t>
           </w:r>
         </w:p>
       </w:tc>
@@ -11956,7 +12952,7 @@
               <w:szCs w:val="18"/>
               <w:lang w:val="es-ES"/>
             </w:rPr>
-            <w:t>5</w:t>
+            <w:t>1</w:t>
           </w:r>
           <w:r>
             <w:rPr>
@@ -11971,16 +12967,6 @@
       </w:tc>
     </w:tr>
   </w:tbl>
-  <w:p>
-    <w:pPr>
-      <w:pStyle w:val="Piedepgina"/>
-    </w:pPr>
-  </w:p>
-</w:ftr>
-</file>
-
-<file path=word/footer3.xml><?xml version="1.0" encoding="utf-8"?>
-<w:ftr xmlns:wpc="http://schemas.microsoft.com/office/word/2010/wordprocessingCanvas" xmlns:mc="http://schemas.openxmlformats.org/markup-compatibility/2006" xmlns:o="urn:schemas-microsoft-com:office:office" xmlns:r="http://schemas.openxmlformats.org/officeDocument/2006/relationships" xmlns:m="http://schemas.openxmlformats.org/officeDocument/2006/math" xmlns:v="urn:schemas-microsoft-com:vml" xmlns:wp14="http://schemas.microsoft.com/office/word/2010/wordprocessingDrawing" xmlns:wp="http://schemas.openxmlformats.org/drawingml/2006/wordprocessingDrawing" xmlns:w10="urn:schemas-microsoft-com:office:word" xmlns:w="http://schemas.openxmlformats.org/wordprocessingml/2006/main" xmlns:w14="http://schemas.microsoft.com/office/word/2010/wordml" xmlns:w15="http://schemas.microsoft.com/office/word/2012/wordml" xmlns:wpg="http://schemas.microsoft.com/office/word/2010/wordprocessingGroup" xmlns:wpi="http://schemas.microsoft.com/office/word/2010/wordprocessingInk" xmlns:wne="http://schemas.microsoft.com/office/word/2006/wordml" xmlns:wps="http://schemas.microsoft.com/office/word/2010/wordprocessingShape" mc:Ignorable="w14 w15 wp14">
   <w:p>
     <w:pPr>
       <w:pStyle w:val="Piedepgina"/>
@@ -12015,16 +13001,6 @@
 </file>
 
 <file path=word/header1.xml><?xml version="1.0" encoding="utf-8"?>
-<w:hdr xmlns:wpc="http://schemas.microsoft.com/office/word/2010/wordprocessingCanvas" xmlns:mc="http://schemas.openxmlformats.org/markup-compatibility/2006" xmlns:o="urn:schemas-microsoft-com:office:office" xmlns:r="http://schemas.openxmlformats.org/officeDocument/2006/relationships" xmlns:m="http://schemas.openxmlformats.org/officeDocument/2006/math" xmlns:v="urn:schemas-microsoft-com:vml" xmlns:wp14="http://schemas.microsoft.com/office/word/2010/wordprocessingDrawing" xmlns:wp="http://schemas.openxmlformats.org/drawingml/2006/wordprocessingDrawing" xmlns:w10="urn:schemas-microsoft-com:office:word" xmlns:w="http://schemas.openxmlformats.org/wordprocessingml/2006/main" xmlns:w14="http://schemas.microsoft.com/office/word/2010/wordml" xmlns:w15="http://schemas.microsoft.com/office/word/2012/wordml" xmlns:wpg="http://schemas.microsoft.com/office/word/2010/wordprocessingGroup" xmlns:wpi="http://schemas.microsoft.com/office/word/2010/wordprocessingInk" xmlns:wne="http://schemas.microsoft.com/office/word/2006/wordml" xmlns:wps="http://schemas.microsoft.com/office/word/2010/wordprocessingShape" mc:Ignorable="w14 w15 wp14">
-  <w:p>
-    <w:pPr>
-      <w:pStyle w:val="Encabezado"/>
-    </w:pPr>
-  </w:p>
-</w:hdr>
-</file>
-
-<file path=word/header2.xml><?xml version="1.0" encoding="utf-8"?>
 <w:hdr xmlns:wpc="http://schemas.microsoft.com/office/word/2010/wordprocessingCanvas" xmlns:mc="http://schemas.openxmlformats.org/markup-compatibility/2006" xmlns:o="urn:schemas-microsoft-com:office:office" xmlns:r="http://schemas.openxmlformats.org/officeDocument/2006/relationships" xmlns:m="http://schemas.openxmlformats.org/officeDocument/2006/math" xmlns:v="urn:schemas-microsoft-com:vml" xmlns:wp14="http://schemas.microsoft.com/office/word/2010/wordprocessingDrawing" xmlns:wp="http://schemas.openxmlformats.org/drawingml/2006/wordprocessingDrawing" xmlns:w10="urn:schemas-microsoft-com:office:word" xmlns:w="http://schemas.openxmlformats.org/wordprocessingml/2006/main" xmlns:w14="http://schemas.microsoft.com/office/word/2010/wordml" xmlns:w15="http://schemas.microsoft.com/office/word/2012/wordml" xmlns:wpg="http://schemas.microsoft.com/office/word/2010/wordprocessingGroup" xmlns:wpi="http://schemas.microsoft.com/office/word/2010/wordprocessingInk" xmlns:wne="http://schemas.microsoft.com/office/word/2006/wordml" xmlns:wps="http://schemas.microsoft.com/office/word/2010/wordprocessingShape" mc:Ignorable="w14 w15 wp14">
   <w:p>
     <w:pPr>
@@ -12949,16 +13925,6 @@
         </mc:Fallback>
       </mc:AlternateContent>
     </w:r>
-  </w:p>
-</w:hdr>
-</file>
-
-<file path=word/header3.xml><?xml version="1.0" encoding="utf-8"?>
-<w:hdr xmlns:wpc="http://schemas.microsoft.com/office/word/2010/wordprocessingCanvas" xmlns:mc="http://schemas.openxmlformats.org/markup-compatibility/2006" xmlns:o="urn:schemas-microsoft-com:office:office" xmlns:r="http://schemas.openxmlformats.org/officeDocument/2006/relationships" xmlns:m="http://schemas.openxmlformats.org/officeDocument/2006/math" xmlns:v="urn:schemas-microsoft-com:vml" xmlns:wp14="http://schemas.microsoft.com/office/word/2010/wordprocessingDrawing" xmlns:wp="http://schemas.openxmlformats.org/drawingml/2006/wordprocessingDrawing" xmlns:w10="urn:schemas-microsoft-com:office:word" xmlns:w="http://schemas.openxmlformats.org/wordprocessingml/2006/main" xmlns:w14="http://schemas.microsoft.com/office/word/2010/wordml" xmlns:w15="http://schemas.microsoft.com/office/word/2012/wordml" xmlns:wpg="http://schemas.microsoft.com/office/word/2010/wordprocessingGroup" xmlns:wpi="http://schemas.microsoft.com/office/word/2010/wordprocessingInk" xmlns:wne="http://schemas.microsoft.com/office/word/2006/wordml" xmlns:wps="http://schemas.microsoft.com/office/word/2010/wordprocessingShape" mc:Ignorable="w14 w15 wp14">
-  <w:p>
-    <w:pPr>
-      <w:pStyle w:val="Encabezado"/>
-    </w:pPr>
   </w:p>
 </w:hdr>
 </file>
@@ -15267,7 +16233,7 @@
 </file>
 
 <file path=customXml/itemProps3.xml><?xml version="1.0" encoding="utf-8"?>
-<ds:datastoreItem xmlns:ds="http://schemas.openxmlformats.org/officeDocument/2006/customXml" ds:itemID="{20CB42D0-2E8D-4060-8947-EF31E2072D7E}">
+<ds:datastoreItem xmlns:ds="http://schemas.openxmlformats.org/officeDocument/2006/customXml" ds:itemID="{49958516-6C57-473B-A38E-CC10FA0AD8D3}">
   <ds:schemaRefs>
     <ds:schemaRef ds:uri="http://schemas.openxmlformats.org/officeDocument/2006/bibliography"/>
   </ds:schemaRefs>

</xml_diff>